<commit_message>
Entrega final. Hace falta completar la documentación
</commit_message>
<xml_diff>
--- a/DocLab1.docx
+++ b/DocLab1.docx
@@ -1,6 +1,6 @@
 
 <file path=word/document.xml><?xml version="1.0" encoding="utf-8"?>
-<w:document xmlns:wpc="http://schemas.microsoft.com/office/word/2010/wordprocessingCanvas" xmlns:cx="http://schemas.microsoft.com/office/drawing/2014/chartex" xmlns:mc="http://schemas.openxmlformats.org/markup-compatibility/2006" xmlns:o="urn:schemas-microsoft-com:office:office" xmlns:r="http://schemas.openxmlformats.org/officeDocument/2006/relationships" xmlns:m="http://schemas.openxmlformats.org/officeDocument/2006/math" xmlns:v="urn:schemas-microsoft-com:vml" xmlns:wp14="http://schemas.microsoft.com/office/word/2010/wordprocessingDrawing" xmlns:wp="http://schemas.openxmlformats.org/drawingml/2006/wordprocessingDrawing" xmlns:w10="urn:schemas-microsoft-com:office:word" xmlns:w="http://schemas.openxmlformats.org/wordprocessingml/2006/main" xmlns:w14="http://schemas.microsoft.com/office/word/2010/wordml" xmlns:w15="http://schemas.microsoft.com/office/word/2012/wordml" xmlns:w16se="http://schemas.microsoft.com/office/word/2015/wordml/symex" xmlns:wpg="http://schemas.microsoft.com/office/word/2010/wordprocessingGroup" xmlns:wpi="http://schemas.microsoft.com/office/word/2010/wordprocessingInk" xmlns:wne="http://schemas.microsoft.com/office/word/2006/wordml" xmlns:wps="http://schemas.microsoft.com/office/word/2010/wordprocessingShape" mc:Ignorable="w14 w15 w16se wp14">
+<w:document xmlns:wpc="http://schemas.microsoft.com/office/word/2010/wordprocessingCanvas" xmlns:cx="http://schemas.microsoft.com/office/drawing/2014/chartex" xmlns:cx1="http://schemas.microsoft.com/office/drawing/2015/9/8/chartex" xmlns:cx2="http://schemas.microsoft.com/office/drawing/2015/10/21/chartex" xmlns:cx3="http://schemas.microsoft.com/office/drawing/2016/5/9/chartex" xmlns:cx4="http://schemas.microsoft.com/office/drawing/2016/5/10/chartex" xmlns:cx5="http://schemas.microsoft.com/office/drawing/2016/5/11/chartex" xmlns:cx6="http://schemas.microsoft.com/office/drawing/2016/5/12/chartex" xmlns:cx7="http://schemas.microsoft.com/office/drawing/2016/5/13/chartex" xmlns:cx8="http://schemas.microsoft.com/office/drawing/2016/5/14/chartex" xmlns:mc="http://schemas.openxmlformats.org/markup-compatibility/2006" xmlns:aink="http://schemas.microsoft.com/office/drawing/2016/ink" xmlns:am3d="http://schemas.microsoft.com/office/drawing/2017/model3d" xmlns:o="urn:schemas-microsoft-com:office:office" xmlns:r="http://schemas.openxmlformats.org/officeDocument/2006/relationships" xmlns:m="http://schemas.openxmlformats.org/officeDocument/2006/math" xmlns:v="urn:schemas-microsoft-com:vml" xmlns:wp14="http://schemas.microsoft.com/office/word/2010/wordprocessingDrawing" xmlns:wp="http://schemas.openxmlformats.org/drawingml/2006/wordprocessingDrawing" xmlns:w10="urn:schemas-microsoft-com:office:word" xmlns:w="http://schemas.openxmlformats.org/wordprocessingml/2006/main" xmlns:w14="http://schemas.microsoft.com/office/word/2010/wordml" xmlns:w15="http://schemas.microsoft.com/office/word/2012/wordml" xmlns:w16cid="http://schemas.microsoft.com/office/word/2016/wordml/cid" xmlns:w16se="http://schemas.microsoft.com/office/word/2015/wordml/symex" xmlns:wpg="http://schemas.microsoft.com/office/word/2010/wordprocessingGroup" xmlns:wpi="http://schemas.microsoft.com/office/word/2010/wordprocessingInk" xmlns:wne="http://schemas.microsoft.com/office/word/2006/wordml" xmlns:wps="http://schemas.microsoft.com/office/word/2010/wordprocessingShape" mc:Ignorable="w14 w15 w16se w16cid wp14">
   <w:body>
     <w:p/>
     <w:p>
@@ -66,19 +66,26 @@
           <w:sz w:val="24"/>
           <w:szCs w:val="24"/>
         </w:rPr>
-        <w:t>La compañía que ocupa el primer lugar en la categoría de bases de datos Oracle Corporation, especializada en el desarrollo de soluciones de nube y locales requiere encontrar las raíces de un polinomio.</w:t>
-      </w:r>
-    </w:p>
-    <w:p>
-      <w:pPr>
-        <w:spacing w:line="360" w:lineRule="auto"/>
-        <w:jc w:val="both"/>
-        <w:rPr>
-          <w:rFonts w:ascii="Arial" w:hAnsi="Arial" w:cs="Arial"/>
-          <w:sz w:val="24"/>
-          <w:szCs w:val="24"/>
-        </w:rPr>
-      </w:pPr>
+        <w:t xml:space="preserve">La compañía que ocupa el primer lugar en la categoría de bases de datos Oracle </w:t>
+      </w:r>
+      <w:proofErr w:type="spellStart"/>
+      <w:r>
+        <w:rPr>
+          <w:rFonts w:ascii="Arial" w:hAnsi="Arial" w:cs="Arial"/>
+          <w:sz w:val="24"/>
+          <w:szCs w:val="24"/>
+        </w:rPr>
+        <w:t>Corporation</w:t>
+      </w:r>
+      <w:proofErr w:type="spellEnd"/>
+      <w:r>
+        <w:rPr>
+          <w:rFonts w:ascii="Arial" w:hAnsi="Arial" w:cs="Arial"/>
+          <w:sz w:val="24"/>
+          <w:szCs w:val="24"/>
+        </w:rPr>
+        <w:t>, especializada en el desarrollo de soluciones de nube y locales requiere encontrar las raíces de un polinomio.</w:t>
+      </w:r>
     </w:p>
     <w:p>
       <w:pPr>
@@ -144,7 +151,61 @@
           <w:sz w:val="24"/>
           <w:szCs w:val="24"/>
         </w:rPr>
-        <w:t>Para resolver el caso problemático anterior se eligió el Método de la Ingeniería del libro “Introduction to Engineering” de Paul Wright.</w:t>
+        <w:t>Para resolver el caso problemático anterior se eligió el Método de la Ingeniería del libro “</w:t>
+      </w:r>
+      <w:proofErr w:type="spellStart"/>
+      <w:r>
+        <w:rPr>
+          <w:rFonts w:ascii="Arial" w:hAnsi="Arial" w:cs="Arial"/>
+          <w:sz w:val="24"/>
+          <w:szCs w:val="24"/>
+        </w:rPr>
+        <w:t>Introduction</w:t>
+      </w:r>
+      <w:proofErr w:type="spellEnd"/>
+      <w:r>
+        <w:rPr>
+          <w:rFonts w:ascii="Arial" w:hAnsi="Arial" w:cs="Arial"/>
+          <w:sz w:val="24"/>
+          <w:szCs w:val="24"/>
+        </w:rPr>
+        <w:t xml:space="preserve"> </w:t>
+      </w:r>
+      <w:proofErr w:type="spellStart"/>
+      <w:r>
+        <w:rPr>
+          <w:rFonts w:ascii="Arial" w:hAnsi="Arial" w:cs="Arial"/>
+          <w:sz w:val="24"/>
+          <w:szCs w:val="24"/>
+        </w:rPr>
+        <w:t>to</w:t>
+      </w:r>
+      <w:proofErr w:type="spellEnd"/>
+      <w:r>
+        <w:rPr>
+          <w:rFonts w:ascii="Arial" w:hAnsi="Arial" w:cs="Arial"/>
+          <w:sz w:val="24"/>
+          <w:szCs w:val="24"/>
+        </w:rPr>
+        <w:t xml:space="preserve"> </w:t>
+      </w:r>
+      <w:proofErr w:type="spellStart"/>
+      <w:r>
+        <w:rPr>
+          <w:rFonts w:ascii="Arial" w:hAnsi="Arial" w:cs="Arial"/>
+          <w:sz w:val="24"/>
+          <w:szCs w:val="24"/>
+        </w:rPr>
+        <w:t>Engineering</w:t>
+      </w:r>
+      <w:proofErr w:type="spellEnd"/>
+      <w:r>
+        <w:rPr>
+          <w:rFonts w:ascii="Arial" w:hAnsi="Arial" w:cs="Arial"/>
+          <w:sz w:val="24"/>
+          <w:szCs w:val="24"/>
+        </w:rPr>
+        <w:t>” de Paul Wright.</w:t>
       </w:r>
     </w:p>
     <w:p>
@@ -421,7 +482,6 @@
           <w:sz w:val="24"/>
           <w:szCs w:val="24"/>
         </w:rPr>
-        <w:lastRenderedPageBreak/>
         <w:t>Ofrecer mínimo dos algoritmos para encontrar las raíces de los polinomios.</w:t>
       </w:r>
     </w:p>
@@ -446,6 +506,7 @@
           <w:sz w:val="24"/>
           <w:szCs w:val="24"/>
         </w:rPr>
+        <w:lastRenderedPageBreak/>
         <w:t>Generar aleatoriamente polinomios hasta de grado 10.</w:t>
       </w:r>
     </w:p>
@@ -676,23 +737,23 @@
         </w:rPr>
         <w:t xml:space="preserve">En matemáticas, un polinomio (del latín </w:t>
       </w:r>
-      <w:proofErr w:type="gramStart"/>
-      <w:r>
-        <w:rPr>
-          <w:rFonts w:ascii="Arial" w:hAnsi="Arial" w:cs="Arial"/>
-          <w:sz w:val="24"/>
-          <w:szCs w:val="24"/>
-        </w:rPr>
-        <w:t>polynomium)​</w:t>
-      </w:r>
-      <w:proofErr w:type="gramEnd"/>
-      <w:r>
-        <w:rPr>
-          <w:rFonts w:ascii="Arial" w:hAnsi="Arial" w:cs="Arial"/>
-          <w:sz w:val="24"/>
-          <w:szCs w:val="24"/>
-        </w:rPr>
-        <w:t xml:space="preserve"> es una expresión algebraica constituida por una suma finita de productos entre variables (valores no determinados o desconocidos) y constantes (números fijos llamados coeficientes), o bien una sola variable. Las variables pueden tener exponentes de valores definidos naturales incluido el cero y cuyo valor máximo se conocerá como grado del polinomio. En términos más simples, un polinomio se toma como una suma de monomios, pero un monomio también se toma como un polinomio</w:t>
+      <w:proofErr w:type="spellStart"/>
+      <w:r>
+        <w:rPr>
+          <w:rFonts w:ascii="Arial" w:hAnsi="Arial" w:cs="Arial"/>
+          <w:sz w:val="24"/>
+          <w:szCs w:val="24"/>
+        </w:rPr>
+        <w:t>polynomium</w:t>
+      </w:r>
+      <w:proofErr w:type="spellEnd"/>
+      <w:r>
+        <w:rPr>
+          <w:rFonts w:ascii="Arial" w:hAnsi="Arial" w:cs="Arial"/>
+          <w:sz w:val="24"/>
+          <w:szCs w:val="24"/>
+        </w:rPr>
+        <w:t>)​ es una expresión algebraica constituida por una suma finita de productos entre variables (valores no determinados o desconocidos) y constantes (números fijos llamados coeficientes), o bien una sola variable. Las variables pueden tener exponentes de valores definidos naturales incluido el cero y cuyo valor máximo se conocerá como grado del polinomio. En términos más simples, un polinomio se toma como una suma de monomios, pero un monomio también se toma como un polinomio</w:t>
       </w:r>
       <w:r>
         <w:rPr>
@@ -720,7 +781,7 @@
           <w:sz w:val="24"/>
           <w:szCs w:val="24"/>
         </w:rPr>
-        <w:t xml:space="preserve">Los polinomios son objetos muy utilizados en matemáticas y en ciencia. En la práctica, son utilizados en cálculo y análisis matemático para aproximar cualquier función derivable; las ecuaciones polinómicas y las funciones </w:t>
+        <w:t xml:space="preserve">Los polinomios son objetos muy utilizados en matemáticas y en ciencia. En la práctica, son utilizados en cálculo y análisis matemático para aproximar cualquier función derivable; las ecuaciones polinómicas y las funciones polinómicas tienen aplicaciones en una gran variedad de problemas, desde </w:t>
       </w:r>
       <w:r>
         <w:rPr>
@@ -729,7 +790,7 @@
           <w:szCs w:val="24"/>
         </w:rPr>
         <w:lastRenderedPageBreak/>
-        <w:t>polinómicas tienen aplicaciones en una gran variedad de problemas, desde la matemática elemental y el álgebra hasta áreas como la física, química, economía y las ciencias sociales.</w:t>
+        <w:t>la matemática elemental y el álgebra hasta áreas como la física, química, economía y las ciencias sociales.</w:t>
       </w:r>
     </w:p>
     <w:p>
@@ -3343,7 +3404,29 @@
           <w:szCs w:val="24"/>
           <w:lang w:val="es-419"/>
         </w:rPr>
-        <w:t>Método de Steffensen:</w:t>
+        <w:t xml:space="preserve">Método de </w:t>
+      </w:r>
+      <w:proofErr w:type="spellStart"/>
+      <w:r>
+        <w:rPr>
+          <w:rFonts w:ascii="Arial" w:eastAsiaTheme="minorEastAsia" w:hAnsi="Arial" w:cs="Arial"/>
+          <w:b/>
+          <w:sz w:val="24"/>
+          <w:szCs w:val="24"/>
+          <w:lang w:val="es-419"/>
+        </w:rPr>
+        <w:t>Steffensen</w:t>
+      </w:r>
+      <w:proofErr w:type="spellEnd"/>
+      <w:r>
+        <w:rPr>
+          <w:rFonts w:ascii="Arial" w:eastAsiaTheme="minorEastAsia" w:hAnsi="Arial" w:cs="Arial"/>
+          <w:b/>
+          <w:sz w:val="24"/>
+          <w:szCs w:val="24"/>
+          <w:lang w:val="es-419"/>
+        </w:rPr>
+        <w:t>:</w:t>
       </w:r>
       <w:r>
         <w:rPr>
@@ -3361,7 +3444,27 @@
           <w:szCs w:val="24"/>
           <w:lang w:val="es-419"/>
         </w:rPr>
-        <w:t>El método de Steffensen presenta una convergencia rápida y no requiere, como en el caso del método de la secante, la evaluación de derivada alguna. Presenta, además, la ventaja adicional de que el proceso de iteración sólo necesita un punto inicial. Este método calcula el siguiente punto de iteración a partir de la expresión</w:t>
+        <w:t xml:space="preserve">El método de </w:t>
+      </w:r>
+      <w:proofErr w:type="spellStart"/>
+      <w:r>
+        <w:rPr>
+          <w:rFonts w:ascii="Arial" w:eastAsiaTheme="minorEastAsia" w:hAnsi="Arial" w:cs="Arial"/>
+          <w:sz w:val="24"/>
+          <w:szCs w:val="24"/>
+          <w:lang w:val="es-419"/>
+        </w:rPr>
+        <w:t>Steffensen</w:t>
+      </w:r>
+      <w:proofErr w:type="spellEnd"/>
+      <w:r>
+        <w:rPr>
+          <w:rFonts w:ascii="Arial" w:eastAsiaTheme="minorEastAsia" w:hAnsi="Arial" w:cs="Arial"/>
+          <w:sz w:val="24"/>
+          <w:szCs w:val="24"/>
+          <w:lang w:val="es-419"/>
+        </w:rPr>
+        <w:t xml:space="preserve"> presenta una convergencia rápida y no requiere, como en el caso del método de la secante, la evaluación de derivada alguna. Presenta, además, la ventaja adicional de que el proceso de iteración sólo necesita un punto inicial. Este método calcula el siguiente punto de iteración a partir de la expresión</w:t>
       </w:r>
       <w:r>
         <w:rPr>
@@ -5222,15 +5325,7 @@
           <w:sz w:val="24"/>
           <w:szCs w:val="24"/>
         </w:rPr>
-        <w:t>El método de bisección es muy seguro para garantizar convergencia.  Si f es una función continua en el intervalo [a, b] y f(a)f(b) &lt; 0, entonces este método converge a la ra</w:t>
-      </w:r>
-      <w:r>
-        <w:rPr>
-          <w:rFonts w:ascii="Arial" w:eastAsiaTheme="minorEastAsia" w:hAnsi="Arial" w:cs="Arial"/>
-          <w:sz w:val="24"/>
-          <w:szCs w:val="24"/>
-        </w:rPr>
-        <w:t xml:space="preserve">íz de f. </w:t>
+        <w:t xml:space="preserve">El método de bisección es muy seguro para garantizar convergencia.  Si f es una función continua en el intervalo [a, b] y f(a)f(b) &lt; 0, entonces este método converge a la raíz de f. </w:t>
       </w:r>
     </w:p>
     <w:p>
@@ -5444,39 +5539,7 @@
           <w:sz w:val="24"/>
           <w:szCs w:val="24"/>
         </w:rPr>
-        <w:t xml:space="preserve">En la </w:t>
-      </w:r>
-      <w:r>
-        <w:rPr>
-          <w:rFonts w:ascii="Arial" w:eastAsiaTheme="minorEastAsia" w:hAnsi="Arial" w:cs="Arial"/>
-          <w:sz w:val="24"/>
-          <w:szCs w:val="24"/>
-        </w:rPr>
-        <w:t>práctica</w:t>
-      </w:r>
-      <w:r>
-        <w:rPr>
-          <w:rFonts w:ascii="Arial" w:eastAsiaTheme="minorEastAsia" w:hAnsi="Arial" w:cs="Arial"/>
-          <w:sz w:val="24"/>
-          <w:szCs w:val="24"/>
-        </w:rPr>
-        <w:t xml:space="preserve">, en lugar de calcular a priori el </w:t>
-      </w:r>
-      <w:r>
-        <w:rPr>
-          <w:rFonts w:ascii="Arial" w:eastAsiaTheme="minorEastAsia" w:hAnsi="Arial" w:cs="Arial"/>
-          <w:sz w:val="24"/>
-          <w:szCs w:val="24"/>
-        </w:rPr>
-        <w:t>número</w:t>
-      </w:r>
-      <w:r>
-        <w:rPr>
-          <w:rFonts w:ascii="Arial" w:eastAsiaTheme="minorEastAsia" w:hAnsi="Arial" w:cs="Arial"/>
-          <w:sz w:val="24"/>
-          <w:szCs w:val="24"/>
-        </w:rPr>
-        <w:t xml:space="preserve"> de iteraciones a realizar, se</w:t>
+        <w:t>En la práctica, en lugar de calcular a priori el número de iteraciones a realizar, se</w:t>
       </w:r>
       <w:r>
         <w:rPr>
@@ -5492,31 +5555,7 @@
           <w:sz w:val="24"/>
           <w:szCs w:val="24"/>
         </w:rPr>
-        <w:t xml:space="preserve">va estimando en cada </w:t>
-      </w:r>
-      <w:r>
-        <w:rPr>
-          <w:rFonts w:ascii="Arial" w:eastAsiaTheme="minorEastAsia" w:hAnsi="Arial" w:cs="Arial"/>
-          <w:sz w:val="24"/>
-          <w:szCs w:val="24"/>
-        </w:rPr>
-        <w:t>iteración</w:t>
-      </w:r>
-      <w:r>
-        <w:rPr>
-          <w:rFonts w:ascii="Arial" w:eastAsiaTheme="minorEastAsia" w:hAnsi="Arial" w:cs="Arial"/>
-          <w:sz w:val="24"/>
-          <w:szCs w:val="24"/>
-        </w:rPr>
-        <w:t xml:space="preserve"> la distancia del valor en ella hallado a la </w:t>
-      </w:r>
-      <w:r>
-        <w:rPr>
-          <w:rFonts w:ascii="Arial" w:eastAsiaTheme="minorEastAsia" w:hAnsi="Arial" w:cs="Arial"/>
-          <w:sz w:val="24"/>
-          <w:szCs w:val="24"/>
-        </w:rPr>
-        <w:t>solución</w:t>
+        <w:t>va estimando en cada iteración la distancia del valor en ella hallado a la solución</w:t>
       </w:r>
       <w:r>
         <w:rPr>
@@ -5532,23 +5571,7 @@
           <w:sz w:val="24"/>
           <w:szCs w:val="24"/>
         </w:rPr>
-        <w:t xml:space="preserve">exacta. Esta </w:t>
-      </w:r>
-      <w:r>
-        <w:rPr>
-          <w:rFonts w:ascii="Arial" w:eastAsiaTheme="minorEastAsia" w:hAnsi="Arial" w:cs="Arial"/>
-          <w:sz w:val="24"/>
-          <w:szCs w:val="24"/>
-        </w:rPr>
-        <w:t>estimación</w:t>
-      </w:r>
-      <w:r>
-        <w:rPr>
-          <w:rFonts w:ascii="Arial" w:eastAsiaTheme="minorEastAsia" w:hAnsi="Arial" w:cs="Arial"/>
-          <w:sz w:val="24"/>
-          <w:szCs w:val="24"/>
-        </w:rPr>
-        <w:t xml:space="preserve"> se realiza simplemente evaluando la</w:t>
+        <w:t>exacta. Esta estimación se realiza simplemente evaluando la</w:t>
       </w:r>
       <w:r>
         <w:rPr>
@@ -5581,31 +5604,7 @@
           <w:sz w:val="24"/>
           <w:szCs w:val="24"/>
         </w:rPr>
-        <w:t>dos últimas</w:t>
-      </w:r>
-      <w:r>
-        <w:rPr>
-          <w:rFonts w:ascii="Arial" w:eastAsiaTheme="minorEastAsia" w:hAnsi="Arial" w:cs="Arial"/>
-          <w:sz w:val="24"/>
-          <w:szCs w:val="24"/>
-        </w:rPr>
-        <w:t xml:space="preserve"> aproximaciones halladas que, cuando g(x) es una </w:t>
-      </w:r>
-      <w:r>
-        <w:rPr>
-          <w:rFonts w:ascii="Arial" w:eastAsiaTheme="minorEastAsia" w:hAnsi="Arial" w:cs="Arial"/>
-          <w:sz w:val="24"/>
-          <w:szCs w:val="24"/>
-        </w:rPr>
-        <w:t>contracción</w:t>
-      </w:r>
-      <w:r>
-        <w:rPr>
-          <w:rFonts w:ascii="Arial" w:eastAsiaTheme="minorEastAsia" w:hAnsi="Arial" w:cs="Arial"/>
-          <w:sz w:val="24"/>
-          <w:szCs w:val="24"/>
-        </w:rPr>
-        <w:t>, son un</w:t>
+        <w:t>dos últimas aproximaciones halladas que, cuando g(x) es una contracción, son un</w:t>
       </w:r>
       <w:r>
         <w:rPr>
@@ -5621,47 +5620,7 @@
           <w:sz w:val="24"/>
           <w:szCs w:val="24"/>
         </w:rPr>
-        <w:t xml:space="preserve">indicador de la </w:t>
-      </w:r>
-      <w:r>
-        <w:rPr>
-          <w:rFonts w:ascii="Arial" w:eastAsiaTheme="minorEastAsia" w:hAnsi="Arial" w:cs="Arial"/>
-          <w:sz w:val="24"/>
-          <w:szCs w:val="24"/>
-        </w:rPr>
-        <w:t>cercanía</w:t>
-      </w:r>
-      <w:r>
-        <w:rPr>
-          <w:rFonts w:ascii="Arial" w:eastAsiaTheme="minorEastAsia" w:hAnsi="Arial" w:cs="Arial"/>
-          <w:sz w:val="24"/>
-          <w:szCs w:val="24"/>
-        </w:rPr>
-        <w:t xml:space="preserve"> a la </w:t>
-      </w:r>
-      <w:r>
-        <w:rPr>
-          <w:rFonts w:ascii="Arial" w:eastAsiaTheme="minorEastAsia" w:hAnsi="Arial" w:cs="Arial"/>
-          <w:sz w:val="24"/>
-          <w:szCs w:val="24"/>
-        </w:rPr>
-        <w:t>solución</w:t>
-      </w:r>
-      <w:r>
-        <w:rPr>
-          <w:rFonts w:ascii="Arial" w:eastAsiaTheme="minorEastAsia" w:hAnsi="Arial" w:cs="Arial"/>
-          <w:sz w:val="24"/>
-          <w:szCs w:val="24"/>
-        </w:rPr>
-        <w:t xml:space="preserve"> exacta</w:t>
-      </w:r>
-      <w:r>
-        <w:rPr>
-          <w:rFonts w:ascii="Arial" w:eastAsiaTheme="minorEastAsia" w:hAnsi="Arial" w:cs="Arial"/>
-          <w:sz w:val="24"/>
-          <w:szCs w:val="24"/>
-        </w:rPr>
-        <w:t>.</w:t>
+        <w:t>indicador de la cercanía a la solución exacta.</w:t>
       </w:r>
     </w:p>
     <w:p>
@@ -5701,47 +5660,7 @@
           <w:sz w:val="24"/>
           <w:szCs w:val="24"/>
         </w:rPr>
-        <w:t>método</w:t>
-      </w:r>
-      <w:r>
-        <w:rPr>
-          <w:rFonts w:ascii="Arial" w:eastAsiaTheme="minorEastAsia" w:hAnsi="Arial" w:cs="Arial"/>
-          <w:sz w:val="24"/>
-          <w:szCs w:val="24"/>
-        </w:rPr>
-        <w:t xml:space="preserve">, este control de la convergencia debe </w:t>
-      </w:r>
-      <w:r>
-        <w:rPr>
-          <w:rFonts w:ascii="Arial" w:eastAsiaTheme="minorEastAsia" w:hAnsi="Arial" w:cs="Arial"/>
-          <w:sz w:val="24"/>
-          <w:szCs w:val="24"/>
-        </w:rPr>
-        <w:t>acompañarse</w:t>
-      </w:r>
-      <w:r>
-        <w:rPr>
-          <w:rFonts w:ascii="Arial" w:eastAsiaTheme="minorEastAsia" w:hAnsi="Arial" w:cs="Arial"/>
-          <w:sz w:val="24"/>
-          <w:szCs w:val="24"/>
-        </w:rPr>
-        <w:t xml:space="preserve"> con la </w:t>
-      </w:r>
-      <w:r>
-        <w:rPr>
-          <w:rFonts w:ascii="Arial" w:eastAsiaTheme="minorEastAsia" w:hAnsi="Arial" w:cs="Arial"/>
-          <w:sz w:val="24"/>
-          <w:szCs w:val="24"/>
-        </w:rPr>
-        <w:t>limitación</w:t>
-      </w:r>
-      <w:r>
-        <w:rPr>
-          <w:rFonts w:ascii="Arial" w:eastAsiaTheme="minorEastAsia" w:hAnsi="Arial" w:cs="Arial"/>
-          <w:sz w:val="24"/>
-          <w:szCs w:val="24"/>
-        </w:rPr>
-        <w:t xml:space="preserve"> del</w:t>
+        <w:t>método, este control de la convergencia debe acompañarse con la limitación del</w:t>
       </w:r>
       <w:r>
         <w:rPr>
@@ -5773,15 +5692,7 @@
           <w:sz w:val="24"/>
           <w:szCs w:val="24"/>
         </w:rPr>
-        <w:t>revisión</w:t>
-      </w:r>
-      <w:r>
-        <w:rPr>
-          <w:rFonts w:ascii="Arial" w:eastAsiaTheme="minorEastAsia" w:hAnsi="Arial" w:cs="Arial"/>
-          <w:sz w:val="24"/>
-          <w:szCs w:val="24"/>
-        </w:rPr>
-        <w:t xml:space="preserve"> de los casos en los que, no siendo</w:t>
+        <w:t>revisión de los casos en los que, no siendo</w:t>
       </w:r>
       <w:r>
         <w:rPr>
@@ -5797,47 +5708,7 @@
           <w:sz w:val="24"/>
           <w:szCs w:val="24"/>
         </w:rPr>
-        <w:t xml:space="preserve">g(x) una </w:t>
-      </w:r>
-      <w:r>
-        <w:rPr>
-          <w:rFonts w:ascii="Arial" w:eastAsiaTheme="minorEastAsia" w:hAnsi="Arial" w:cs="Arial"/>
-          <w:sz w:val="24"/>
-          <w:szCs w:val="24"/>
-        </w:rPr>
-        <w:t>contracción</w:t>
-      </w:r>
-      <w:r>
-        <w:rPr>
-          <w:rFonts w:ascii="Arial" w:eastAsiaTheme="minorEastAsia" w:hAnsi="Arial" w:cs="Arial"/>
-          <w:sz w:val="24"/>
-          <w:szCs w:val="24"/>
-        </w:rPr>
-        <w:t xml:space="preserve">, el </w:t>
-      </w:r>
-      <w:r>
-        <w:rPr>
-          <w:rFonts w:ascii="Arial" w:eastAsiaTheme="minorEastAsia" w:hAnsi="Arial" w:cs="Arial"/>
-          <w:sz w:val="24"/>
-          <w:szCs w:val="24"/>
-        </w:rPr>
-        <w:t>método</w:t>
-      </w:r>
-      <w:r>
-        <w:rPr>
-          <w:rFonts w:ascii="Arial" w:eastAsiaTheme="minorEastAsia" w:hAnsi="Arial" w:cs="Arial"/>
-          <w:sz w:val="24"/>
-          <w:szCs w:val="24"/>
-        </w:rPr>
-        <w:t xml:space="preserve"> no </w:t>
-      </w:r>
-      <w:r>
-        <w:rPr>
-          <w:rFonts w:ascii="Arial" w:eastAsiaTheme="minorEastAsia" w:hAnsi="Arial" w:cs="Arial"/>
-          <w:sz w:val="24"/>
-          <w:szCs w:val="24"/>
-        </w:rPr>
-        <w:t>converja.</w:t>
+        <w:t>g(x) una contracción, el método no converja.</w:t>
       </w:r>
     </w:p>
     <w:p>
@@ -5893,7 +5764,25 @@
           <w:sz w:val="24"/>
           <w:szCs w:val="24"/>
         </w:rPr>
-        <w:t xml:space="preserve"> un proceso que converge muy lentamente por tener su constante de Lipschit próxima a 1. En esas ocasiones </w:t>
+        <w:t xml:space="preserve"> un proceso que converge muy lentamente por tener su constante de </w:t>
+      </w:r>
+      <w:proofErr w:type="spellStart"/>
+      <w:r>
+        <w:rPr>
+          <w:rFonts w:ascii="Arial" w:eastAsiaTheme="minorEastAsia" w:hAnsi="Arial" w:cs="Arial"/>
+          <w:sz w:val="24"/>
+          <w:szCs w:val="24"/>
+        </w:rPr>
+        <w:t>Lipschit</w:t>
+      </w:r>
+      <w:proofErr w:type="spellEnd"/>
+      <w:r>
+        <w:rPr>
+          <w:rFonts w:ascii="Arial" w:eastAsiaTheme="minorEastAsia" w:hAnsi="Arial" w:cs="Arial"/>
+          <w:sz w:val="24"/>
+          <w:szCs w:val="24"/>
+        </w:rPr>
+        <w:t xml:space="preserve"> próxima a 1. En esas ocasiones </w:t>
       </w:r>
       <w:r>
         <w:rPr>
@@ -5938,25 +5827,7 @@
           <w:sz w:val="24"/>
           <w:szCs w:val="24"/>
         </w:rPr>
-        <w:t>Alternativa 3</w:t>
-      </w:r>
-      <w:r>
-        <w:rPr>
-          <w:rFonts w:ascii="Arial" w:eastAsiaTheme="minorEastAsia" w:hAnsi="Arial" w:cs="Arial"/>
-          <w:b/>
-          <w:sz w:val="24"/>
-          <w:szCs w:val="24"/>
-        </w:rPr>
-        <w:t>:</w:t>
-      </w:r>
-      <w:r>
-        <w:rPr>
-          <w:rFonts w:ascii="Arial" w:eastAsiaTheme="minorEastAsia" w:hAnsi="Arial" w:cs="Arial"/>
-          <w:b/>
-          <w:sz w:val="24"/>
-          <w:szCs w:val="24"/>
-        </w:rPr>
-        <w:t xml:space="preserve"> </w:t>
+        <w:t xml:space="preserve">Alternativa 3: </w:t>
       </w:r>
       <w:r>
         <w:rPr>
@@ -6244,15 +6115,7 @@
                 <w:sz w:val="24"/>
                 <w:szCs w:val="24"/>
               </w:rPr>
-              <m:t>i</m:t>
-            </m:r>
-            <m:r>
-              <w:rPr>
-                <w:rFonts w:ascii="Cambria Math" w:hAnsi="Cambria Math" w:cs="Arial"/>
-                <w:sz w:val="24"/>
-                <w:szCs w:val="24"/>
-              </w:rPr>
-              <m:t>+1</m:t>
+              <m:t>i+1</m:t>
             </m:r>
           </m:sub>
         </m:sSub>
@@ -6294,23 +6157,7 @@
                 <w:sz w:val="24"/>
                 <w:szCs w:val="24"/>
               </w:rPr>
-              <m:t>-</m:t>
-            </m:r>
-            <m:r>
-              <w:rPr>
-                <w:rFonts w:ascii="Cambria Math" w:hAnsi="Cambria Math" w:cs="Arial"/>
-                <w:sz w:val="24"/>
-                <w:szCs w:val="24"/>
-              </w:rPr>
-              <m:t>2</m:t>
-            </m:r>
-            <m:r>
-              <w:rPr>
-                <w:rFonts w:ascii="Cambria Math" w:hAnsi="Cambria Math" w:cs="Arial"/>
-                <w:sz w:val="24"/>
-                <w:szCs w:val="24"/>
-              </w:rPr>
-              <m:t>n</m:t>
+              <m:t>-2n</m:t>
             </m:r>
           </m:sup>
         </m:sSup>
@@ -6372,7 +6219,27 @@
           <w:szCs w:val="24"/>
           <w:lang w:val="es-419"/>
         </w:rPr>
-        <w:t>Sin embargo, algunas veces el método de Newton no converge, sino que se encicla. Esto puede ocurrir, por ejemplo, si no hay raíz real, si la raíz es un punto de inflexión o si la aproximación inicial está muy lejos de la raíz buscada y el proceso de aproximación cae en un ciclo.</w:t>
+        <w:t xml:space="preserve">Sin embargo, algunas veces el método de Newton no converge, sino que se </w:t>
+      </w:r>
+      <w:proofErr w:type="spellStart"/>
+      <w:r>
+        <w:rPr>
+          <w:rFonts w:ascii="Arial" w:hAnsi="Arial" w:cs="Arial"/>
+          <w:sz w:val="24"/>
+          <w:szCs w:val="24"/>
+          <w:lang w:val="es-419"/>
+        </w:rPr>
+        <w:t>encicla</w:t>
+      </w:r>
+      <w:proofErr w:type="spellEnd"/>
+      <w:r>
+        <w:rPr>
+          <w:rFonts w:ascii="Arial" w:hAnsi="Arial" w:cs="Arial"/>
+          <w:sz w:val="24"/>
+          <w:szCs w:val="24"/>
+          <w:lang w:val="es-419"/>
+        </w:rPr>
+        <w:t>. Esto puede ocurrir, por ejemplo, si no hay raíz real, si la raíz es un punto de inflexión o si la aproximación inicial está muy lejos de la raíz buscada y el proceso de aproximación cae en un ciclo.</w:t>
       </w:r>
     </w:p>
     <w:p>
@@ -6394,25 +6261,7 @@
           <w:szCs w:val="24"/>
         </w:rPr>
         <w:lastRenderedPageBreak/>
-        <w:t>Alternativa 4</w:t>
-      </w:r>
-      <w:r>
-        <w:rPr>
-          <w:rFonts w:ascii="Arial" w:eastAsiaTheme="minorEastAsia" w:hAnsi="Arial" w:cs="Arial"/>
-          <w:b/>
-          <w:sz w:val="24"/>
-          <w:szCs w:val="24"/>
-        </w:rPr>
-        <w:t>:</w:t>
-      </w:r>
-      <w:r>
-        <w:rPr>
-          <w:rFonts w:ascii="Arial" w:eastAsiaTheme="minorEastAsia" w:hAnsi="Arial" w:cs="Arial"/>
-          <w:b/>
-          <w:sz w:val="24"/>
-          <w:szCs w:val="24"/>
-        </w:rPr>
-        <w:t xml:space="preserve"> </w:t>
+        <w:t xml:space="preserve">Alternativa 4: </w:t>
       </w:r>
       <w:r>
         <w:rPr>
@@ -6564,7 +6413,7 @@
           <w:sz w:val="24"/>
           <w:szCs w:val="24"/>
         </w:rPr>
-        <w:t>Alternativa 5</w:t>
+        <w:t>Alternativa 5:</w:t>
       </w:r>
       <w:r>
         <w:rPr>
@@ -6573,16 +6422,27 @@
           <w:sz w:val="24"/>
           <w:szCs w:val="24"/>
         </w:rPr>
+        <w:t xml:space="preserve"> Método de </w:t>
+      </w:r>
+      <w:proofErr w:type="spellStart"/>
+      <w:r>
+        <w:rPr>
+          <w:rFonts w:ascii="Arial" w:eastAsiaTheme="minorEastAsia" w:hAnsi="Arial" w:cs="Arial"/>
+          <w:b/>
+          <w:sz w:val="24"/>
+          <w:szCs w:val="24"/>
+        </w:rPr>
+        <w:t>Steffensen</w:t>
+      </w:r>
+      <w:proofErr w:type="spellEnd"/>
+      <w:r>
+        <w:rPr>
+          <w:rFonts w:ascii="Arial" w:eastAsiaTheme="minorEastAsia" w:hAnsi="Arial" w:cs="Arial"/>
+          <w:b/>
+          <w:sz w:val="24"/>
+          <w:szCs w:val="24"/>
+        </w:rPr>
         <w:t>:</w:t>
-      </w:r>
-      <w:r>
-        <w:rPr>
-          <w:rFonts w:ascii="Arial" w:eastAsiaTheme="minorEastAsia" w:hAnsi="Arial" w:cs="Arial"/>
-          <w:b/>
-          <w:sz w:val="24"/>
-          <w:szCs w:val="24"/>
-        </w:rPr>
-        <w:t xml:space="preserve"> Método de Steffensen:</w:t>
       </w:r>
     </w:p>
     <w:p>
@@ -6606,7 +6466,25 @@
           <w:sz w:val="24"/>
           <w:szCs w:val="24"/>
         </w:rPr>
-        <w:t xml:space="preserve">El método de Steffensen presenta una convergencia rápida y no requiere, como en el caso del método de Newton, la evaluación de derivada alguna. </w:t>
+        <w:t xml:space="preserve">El método de </w:t>
+      </w:r>
+      <w:proofErr w:type="spellStart"/>
+      <w:r>
+        <w:rPr>
+          <w:rFonts w:ascii="Arial" w:eastAsiaTheme="minorEastAsia" w:hAnsi="Arial" w:cs="Arial"/>
+          <w:sz w:val="24"/>
+          <w:szCs w:val="24"/>
+        </w:rPr>
+        <w:t>Steffensen</w:t>
+      </w:r>
+      <w:proofErr w:type="spellEnd"/>
+      <w:r>
+        <w:rPr>
+          <w:rFonts w:ascii="Arial" w:eastAsiaTheme="minorEastAsia" w:hAnsi="Arial" w:cs="Arial"/>
+          <w:sz w:val="24"/>
+          <w:szCs w:val="24"/>
+        </w:rPr>
+        <w:t xml:space="preserve"> presenta una convergencia rápida y no requiere, como en el caso del método de Newton, la evaluación de derivada alguna. </w:t>
       </w:r>
     </w:p>
     <w:p>
@@ -6670,7 +6548,25 @@
           <w:sz w:val="24"/>
           <w:szCs w:val="24"/>
         </w:rPr>
-        <w:t>el método de Steffensen es que (</w:t>
+        <w:t xml:space="preserve">el método de </w:t>
+      </w:r>
+      <w:proofErr w:type="spellStart"/>
+      <w:r>
+        <w:rPr>
+          <w:rFonts w:ascii="Arial" w:eastAsiaTheme="minorEastAsia" w:hAnsi="Arial" w:cs="Arial"/>
+          <w:sz w:val="24"/>
+          <w:szCs w:val="24"/>
+        </w:rPr>
+        <w:t>Steffensen</w:t>
+      </w:r>
+      <w:proofErr w:type="spellEnd"/>
+      <w:r>
+        <w:rPr>
+          <w:rFonts w:ascii="Arial" w:eastAsiaTheme="minorEastAsia" w:hAnsi="Arial" w:cs="Arial"/>
+          <w:sz w:val="24"/>
+          <w:szCs w:val="24"/>
+        </w:rPr>
+        <w:t xml:space="preserve"> es que (</w:t>
       </w:r>
       <w:r>
         <w:rPr>
@@ -6726,7 +6622,25 @@
           <w:sz w:val="24"/>
           <w:szCs w:val="24"/>
         </w:rPr>
-        <w:t>. Pero la fórmula para el método de Newton requiere la evaluación de la derivada de la función, el método de Steffensen no, por lo que este último puede ser programado para una función genérica, mientras que la función cumpla la restricción mencionada anteriormente.</w:t>
+        <w:t xml:space="preserve">. Pero la fórmula para el método de Newton requiere la evaluación de la derivada de la función, el método de </w:t>
+      </w:r>
+      <w:proofErr w:type="spellStart"/>
+      <w:r>
+        <w:rPr>
+          <w:rFonts w:ascii="Arial" w:eastAsiaTheme="minorEastAsia" w:hAnsi="Arial" w:cs="Arial"/>
+          <w:sz w:val="24"/>
+          <w:szCs w:val="24"/>
+        </w:rPr>
+        <w:t>Steffensen</w:t>
+      </w:r>
+      <w:proofErr w:type="spellEnd"/>
+      <w:r>
+        <w:rPr>
+          <w:rFonts w:ascii="Arial" w:eastAsiaTheme="minorEastAsia" w:hAnsi="Arial" w:cs="Arial"/>
+          <w:sz w:val="24"/>
+          <w:szCs w:val="24"/>
+        </w:rPr>
+        <w:t xml:space="preserve"> no, por lo que este último puede ser programado para una función genérica, mientras que la función cumpla la restricción mencionada anteriormente.</w:t>
       </w:r>
     </w:p>
     <w:p>
@@ -6858,15 +6772,7 @@
             <w:sz w:val="24"/>
             <w:szCs w:val="24"/>
           </w:rPr>
-          <m:t>+h</m:t>
-        </m:r>
-        <m:r>
-          <w:rPr>
-            <w:rFonts w:ascii="Cambria Math" w:eastAsiaTheme="minorEastAsia" w:hAnsi="Cambria Math" w:cs="Arial"/>
-            <w:sz w:val="24"/>
-            <w:szCs w:val="24"/>
-          </w:rPr>
-          <m:t>)</m:t>
+          <m:t>+h)</m:t>
         </m:r>
       </m:oMath>
       <w:r>
@@ -6875,7 +6781,25 @@
           <w:sz w:val="24"/>
           <w:szCs w:val="24"/>
         </w:rPr>
-        <w:t xml:space="preserve"> deben ser calculadas, lo que podría llevar un tiempo considerable dependiendo de la función f. Por comparación, el método de la secante sólo necesita una evaluación de la función por cada paso, así que con dos evaluaciones de la función del método de la secante se pueden hacer dos pasos, y esos dos pasos aumentan el número de dígitos correctos en un factor de 1,6. En un solo paso de tiempo el método de Steffensen (o de Newton) aumenta los dígitos correctos en un factor de 2, lo que es sólo un poco mejor.</w:t>
+        <w:t xml:space="preserve"> deben ser calculadas, lo que podría llevar un tiempo considerable dependiendo de la función f. Por comparación, el método de la secante sólo necesita una evaluación de la función por cada paso, así que con dos evaluaciones de la función del método de la secante se pueden hacer dos pasos, y esos dos pasos aumentan el número de dígitos correctos en un factor de 1,6. En un solo paso de tiempo el método de </w:t>
+      </w:r>
+      <w:proofErr w:type="spellStart"/>
+      <w:r>
+        <w:rPr>
+          <w:rFonts w:ascii="Arial" w:eastAsiaTheme="minorEastAsia" w:hAnsi="Arial" w:cs="Arial"/>
+          <w:sz w:val="24"/>
+          <w:szCs w:val="24"/>
+        </w:rPr>
+        <w:t>Steffensen</w:t>
+      </w:r>
+      <w:proofErr w:type="spellEnd"/>
+      <w:r>
+        <w:rPr>
+          <w:rFonts w:ascii="Arial" w:eastAsiaTheme="minorEastAsia" w:hAnsi="Arial" w:cs="Arial"/>
+          <w:sz w:val="24"/>
+          <w:szCs w:val="24"/>
+        </w:rPr>
+        <w:t xml:space="preserve"> (o de Newton) aumenta los dígitos correctos en un factor de 2, lo que es sólo un poco mejor.</w:t>
       </w:r>
     </w:p>
     <w:p>
@@ -6899,7 +6823,25 @@
           <w:sz w:val="24"/>
           <w:szCs w:val="24"/>
         </w:rPr>
-        <w:t xml:space="preserve">Al igual que el método de Newton y otros métodos cuadráticamente convergentes, la debilidad fundamental en el método de Steffensen es la elección del valor inicial </w:t>
+        <w:t xml:space="preserve">Al igual que el método de Newton y otros métodos cuadráticamente convergentes, la debilidad fundamental en el método de </w:t>
+      </w:r>
+      <w:proofErr w:type="spellStart"/>
+      <w:r>
+        <w:rPr>
+          <w:rFonts w:ascii="Arial" w:eastAsiaTheme="minorEastAsia" w:hAnsi="Arial" w:cs="Arial"/>
+          <w:sz w:val="24"/>
+          <w:szCs w:val="24"/>
+        </w:rPr>
+        <w:t>Steffensen</w:t>
+      </w:r>
+      <w:proofErr w:type="spellEnd"/>
+      <w:r>
+        <w:rPr>
+          <w:rFonts w:ascii="Arial" w:eastAsiaTheme="minorEastAsia" w:hAnsi="Arial" w:cs="Arial"/>
+          <w:sz w:val="24"/>
+          <w:szCs w:val="24"/>
+        </w:rPr>
+        <w:t xml:space="preserve"> es la elección del valor inicial </w:t>
       </w:r>
       <m:oMath>
         <m:sSub>
@@ -7173,25 +7115,7 @@
           <w:sz w:val="24"/>
           <w:szCs w:val="24"/>
         </w:rPr>
-        <w:t>Alternativa 6</w:t>
-      </w:r>
-      <w:r>
-        <w:rPr>
-          <w:rFonts w:ascii="Arial" w:eastAsiaTheme="minorEastAsia" w:hAnsi="Arial" w:cs="Arial"/>
-          <w:b/>
-          <w:sz w:val="24"/>
-          <w:szCs w:val="24"/>
-        </w:rPr>
-        <w:t>:</w:t>
-      </w:r>
-      <w:r>
-        <w:rPr>
-          <w:rFonts w:ascii="Arial" w:eastAsiaTheme="minorEastAsia" w:hAnsi="Arial" w:cs="Arial"/>
-          <w:b/>
-          <w:sz w:val="24"/>
-          <w:szCs w:val="24"/>
-        </w:rPr>
-        <w:t xml:space="preserve"> Método de la falsa posición:</w:t>
+        <w:t>Alternativa 6: Método de la falsa posición:</w:t>
       </w:r>
     </w:p>
     <w:p>
@@ -7295,7 +7219,25 @@
           <w:sz w:val="24"/>
           <w:szCs w:val="24"/>
         </w:rPr>
-        <w:t xml:space="preserve">Para obviar este problema, se ha propuesto una modificación del método, denominada método de Hamming. Según este método, la aproximación a una raíz se encuentra a partir de la determinación del punto de intersección con el eje X de la recta que une los puntos </w:t>
+        <w:t xml:space="preserve">Para obviar este problema, se ha propuesto una modificación del método, denominada método de </w:t>
+      </w:r>
+      <w:proofErr w:type="spellStart"/>
+      <w:r>
+        <w:rPr>
+          <w:rFonts w:ascii="Arial" w:eastAsiaTheme="minorEastAsia" w:hAnsi="Arial" w:cs="Arial"/>
+          <w:sz w:val="24"/>
+          <w:szCs w:val="24"/>
+        </w:rPr>
+        <w:t>Hamming</w:t>
+      </w:r>
+      <w:proofErr w:type="spellEnd"/>
+      <w:r>
+        <w:rPr>
+          <w:rFonts w:ascii="Arial" w:eastAsiaTheme="minorEastAsia" w:hAnsi="Arial" w:cs="Arial"/>
+          <w:sz w:val="24"/>
+          <w:szCs w:val="24"/>
+        </w:rPr>
+        <w:t xml:space="preserve">. Según este método, la aproximación a una raíz se encuentra a partir de la determinación del punto de intersección con el eje X de la recta que une los puntos </w:t>
       </w:r>
       <m:oMath>
         <m:r>
@@ -7488,15 +7430,7 @@
             <w:sz w:val="24"/>
             <w:szCs w:val="24"/>
           </w:rPr>
-          <m:t>,</m:t>
-        </m:r>
-        <m:r>
-          <w:rPr>
-            <w:rFonts w:ascii="Cambria Math" w:eastAsiaTheme="minorEastAsia" w:hAnsi="Cambria Math" w:cs="Arial"/>
-            <w:sz w:val="24"/>
-            <w:szCs w:val="24"/>
-          </w:rPr>
-          <m:t>f</m:t>
+          <m:t>,f</m:t>
         </m:r>
         <m:d>
           <m:dPr>
@@ -7884,25 +7818,7 @@
           <w:sz w:val="24"/>
           <w:szCs w:val="24"/>
         </w:rPr>
-        <w:t>Alternativa 7</w:t>
-      </w:r>
-      <w:r>
-        <w:rPr>
-          <w:rFonts w:ascii="Arial" w:eastAsiaTheme="minorEastAsia" w:hAnsi="Arial" w:cs="Arial"/>
-          <w:b/>
-          <w:sz w:val="24"/>
-          <w:szCs w:val="24"/>
-        </w:rPr>
-        <w:t>:</w:t>
-      </w:r>
-      <w:r>
-        <w:rPr>
-          <w:rFonts w:ascii="Arial" w:eastAsiaTheme="minorEastAsia" w:hAnsi="Arial" w:cs="Arial"/>
-          <w:b/>
-          <w:sz w:val="24"/>
-          <w:szCs w:val="24"/>
-        </w:rPr>
-        <w:t xml:space="preserve"> Algoritmo de Horner:</w:t>
+        <w:t>Alternativa 7: Algoritmo de Horner:</w:t>
       </w:r>
     </w:p>
     <w:p>
@@ -7926,7 +7842,25 @@
           <w:sz w:val="24"/>
           <w:szCs w:val="24"/>
         </w:rPr>
-        <w:t xml:space="preserve">La evaluación usando la forma monomial del polinomio de grado-n requiere al menos n sumas y </w:t>
+        <w:t xml:space="preserve">La evaluación usando la forma </w:t>
+      </w:r>
+      <w:proofErr w:type="spellStart"/>
+      <w:r>
+        <w:rPr>
+          <w:rFonts w:ascii="Arial" w:eastAsiaTheme="minorEastAsia" w:hAnsi="Arial" w:cs="Arial"/>
+          <w:sz w:val="24"/>
+          <w:szCs w:val="24"/>
+        </w:rPr>
+        <w:t>monomial</w:t>
+      </w:r>
+      <w:proofErr w:type="spellEnd"/>
+      <w:r>
+        <w:rPr>
+          <w:rFonts w:ascii="Arial" w:eastAsiaTheme="minorEastAsia" w:hAnsi="Arial" w:cs="Arial"/>
+          <w:sz w:val="24"/>
+          <w:szCs w:val="24"/>
+        </w:rPr>
+        <w:t xml:space="preserve"> del polinomio de grado-n requiere al menos n sumas y </w:t>
       </w:r>
       <m:oMath>
         <m:f>
@@ -8056,7 +7990,25 @@
           <w:sz w:val="24"/>
           <w:szCs w:val="24"/>
         </w:rPr>
-        <w:t>Se han demostrado que el algoritmo de Horner es óptimo, de modo que cualquier algoritmo que se use para evaluar un polinomio requerirá como mínimo el mismo número de operaciones. El hecho de que el número de operaciones requeridas es mínimo fue demostrado por Alexander Ostrowski en 1954, y que el número de multiplicaciones es mínimo por Víctor Pan en 1966. Cuando x es una matriz, el algoritmo de Horner no es óptimo.</w:t>
+        <w:t xml:space="preserve">Se han demostrado que el algoritmo de Horner es óptimo, de modo que cualquier algoritmo que se use para evaluar un polinomio requerirá como mínimo el mismo número de operaciones. El hecho de que el número de operaciones requeridas es mínimo fue demostrado por Alexander </w:t>
+      </w:r>
+      <w:proofErr w:type="spellStart"/>
+      <w:r>
+        <w:rPr>
+          <w:rFonts w:ascii="Arial" w:eastAsiaTheme="minorEastAsia" w:hAnsi="Arial" w:cs="Arial"/>
+          <w:sz w:val="24"/>
+          <w:szCs w:val="24"/>
+        </w:rPr>
+        <w:t>Ostrowski</w:t>
+      </w:r>
+      <w:proofErr w:type="spellEnd"/>
+      <w:r>
+        <w:rPr>
+          <w:rFonts w:ascii="Arial" w:eastAsiaTheme="minorEastAsia" w:hAnsi="Arial" w:cs="Arial"/>
+          <w:sz w:val="24"/>
+          <w:szCs w:val="24"/>
+        </w:rPr>
+        <w:t xml:space="preserve"> en 1954, y que el número de multiplicaciones es mínimo por Víctor Pan en 1966. Cuando x es una matriz, el algoritmo de Horner no es óptimo.</w:t>
       </w:r>
     </w:p>
     <w:p>
@@ -8085,16 +8037,7 @@
           <w:sz w:val="24"/>
           <w:szCs w:val="24"/>
         </w:rPr>
-        <w:t>:</w:t>
-      </w:r>
-      <w:r>
-        <w:rPr>
-          <w:rFonts w:ascii="Arial" w:eastAsiaTheme="minorEastAsia" w:hAnsi="Arial" w:cs="Arial"/>
-          <w:b/>
-          <w:sz w:val="24"/>
-          <w:szCs w:val="24"/>
-        </w:rPr>
-        <w:t xml:space="preserve"> Regla de Ruffini:</w:t>
+        <w:t>: Regla de Ruffini:</w:t>
       </w:r>
     </w:p>
     <w:p>
@@ -8167,17 +8110,7 @@
           <w:szCs w:val="24"/>
         </w:rPr>
         <w:lastRenderedPageBreak/>
-        <w:t>(un polinomio que div</w:t>
-      </w:r>
-      <w:bookmarkStart w:id="0" w:name="_GoBack"/>
-      <w:bookmarkEnd w:id="0"/>
-      <w:r>
-        <w:rPr>
-          <w:rFonts w:ascii="Arial" w:eastAsiaTheme="minorEastAsia" w:hAnsi="Arial" w:cs="Arial"/>
-          <w:sz w:val="24"/>
-          <w:szCs w:val="24"/>
-        </w:rPr>
-        <w:t>ide al propio polinomio). De este modo, podemos ir reduciendo el grado del polinomio hasta llegar a uno de segundo grado cuyas raíces sabemos calcular rápidamente.</w:t>
+        <w:t>(un polinomio que divide al propio polinomio). De este modo, podemos ir reduciendo el grado del polinomio hasta llegar a uno de segundo grado cuyas raíces sabemos calcular rápidamente.</w:t>
       </w:r>
     </w:p>
     <w:p>
@@ -8210,17 +8143,6 @@
         <w:jc w:val="both"/>
         <w:rPr>
           <w:rFonts w:ascii="Arial" w:eastAsiaTheme="minorEastAsia" w:hAnsi="Arial" w:cs="Arial"/>
-          <w:sz w:val="24"/>
-          <w:szCs w:val="24"/>
-        </w:rPr>
-      </w:pPr>
-    </w:p>
-    <w:p>
-      <w:pPr>
-        <w:spacing w:line="360" w:lineRule="auto"/>
-        <w:jc w:val="both"/>
-        <w:rPr>
-          <w:rFonts w:ascii="Arial" w:eastAsiaTheme="minorEastAsia" w:hAnsi="Arial" w:cs="Arial"/>
           <w:b/>
           <w:sz w:val="24"/>
           <w:szCs w:val="24"/>
@@ -8245,23 +8167,1459 @@
           <w:b/>
           <w:sz w:val="24"/>
           <w:szCs w:val="24"/>
-        </w:rPr>
-      </w:pPr>
-    </w:p>
-    <w:p>
-      <w:pPr>
-        <w:spacing w:line="360" w:lineRule="auto"/>
-        <w:jc w:val="both"/>
+          <w:u w:val="single"/>
+        </w:rPr>
+      </w:pPr>
+      <w:r>
         <w:rPr>
           <w:rFonts w:ascii="Arial" w:eastAsiaTheme="minorEastAsia" w:hAnsi="Arial" w:cs="Arial"/>
           <w:b/>
           <w:sz w:val="24"/>
           <w:szCs w:val="24"/>
+          <w:u w:val="single"/>
+        </w:rPr>
+        <w:t>Criterios:</w:t>
+      </w:r>
+    </w:p>
+    <w:p>
+      <w:pPr>
+        <w:pStyle w:val="Prrafodelista"/>
+        <w:numPr>
+          <w:ilvl w:val="0"/>
+          <w:numId w:val="8"/>
+        </w:numPr>
+        <w:spacing w:line="360" w:lineRule="auto"/>
+        <w:jc w:val="both"/>
+        <w:rPr>
+          <w:rFonts w:ascii="Arial" w:eastAsiaTheme="minorEastAsia" w:hAnsi="Arial" w:cs="Arial"/>
+          <w:sz w:val="24"/>
+          <w:szCs w:val="24"/>
+        </w:rPr>
+      </w:pPr>
+      <w:r>
+        <w:rPr>
+          <w:rFonts w:ascii="Arial" w:eastAsiaTheme="minorEastAsia" w:hAnsi="Arial" w:cs="Arial"/>
+          <w:sz w:val="24"/>
+          <w:szCs w:val="24"/>
+        </w:rPr>
+        <w:t>Criterio A. Precisión de la solución. La alternativa entrega una solución:</w:t>
+      </w:r>
+    </w:p>
+    <w:p>
+      <w:pPr>
+        <w:pStyle w:val="Prrafodelista"/>
+        <w:spacing w:line="360" w:lineRule="auto"/>
+        <w:jc w:val="both"/>
+        <w:rPr>
+          <w:rFonts w:ascii="Arial" w:eastAsiaTheme="minorEastAsia" w:hAnsi="Arial" w:cs="Arial"/>
+          <w:sz w:val="24"/>
+          <w:szCs w:val="24"/>
+        </w:rPr>
+      </w:pPr>
+      <w:r>
+        <w:rPr>
+          <w:rFonts w:ascii="Arial" w:eastAsiaTheme="minorEastAsia" w:hAnsi="Arial" w:cs="Arial"/>
+          <w:sz w:val="24"/>
+          <w:szCs w:val="24"/>
+        </w:rPr>
+        <w:t>­ [2] Exacta (se prefiere una solución exacta)</w:t>
+      </w:r>
+    </w:p>
+    <w:p>
+      <w:pPr>
+        <w:pStyle w:val="Prrafodelista"/>
+        <w:spacing w:line="360" w:lineRule="auto"/>
+        <w:jc w:val="both"/>
+        <w:rPr>
+          <w:rFonts w:ascii="Arial" w:eastAsiaTheme="minorEastAsia" w:hAnsi="Arial" w:cs="Arial"/>
+          <w:sz w:val="24"/>
+          <w:szCs w:val="24"/>
+        </w:rPr>
+      </w:pPr>
+      <w:r>
+        <w:rPr>
+          <w:rFonts w:ascii="Arial" w:eastAsiaTheme="minorEastAsia" w:hAnsi="Arial" w:cs="Arial"/>
+          <w:sz w:val="24"/>
+          <w:szCs w:val="24"/>
+        </w:rPr>
+        <w:t>­ [1] Aproximada</w:t>
+      </w:r>
+    </w:p>
+    <w:p>
+      <w:pPr>
+        <w:pStyle w:val="Prrafodelista"/>
+        <w:numPr>
+          <w:ilvl w:val="0"/>
+          <w:numId w:val="5"/>
+        </w:numPr>
+        <w:spacing w:line="360" w:lineRule="auto"/>
+        <w:jc w:val="both"/>
+        <w:rPr>
+          <w:rFonts w:ascii="Arial" w:eastAsiaTheme="minorEastAsia" w:hAnsi="Arial" w:cs="Arial"/>
+          <w:sz w:val="24"/>
+          <w:szCs w:val="24"/>
+        </w:rPr>
+      </w:pPr>
+      <w:r>
+        <w:rPr>
+          <w:rFonts w:ascii="Arial" w:eastAsiaTheme="minorEastAsia" w:hAnsi="Arial" w:cs="Arial"/>
+          <w:sz w:val="24"/>
+          <w:szCs w:val="24"/>
+        </w:rPr>
+        <w:t>Criterio B. Eficiencia. Se prefiere una solución con mejor eficiencia que las otras consideradas. La</w:t>
+      </w:r>
+      <w:r>
+        <w:rPr>
+          <w:rFonts w:ascii="Arial" w:eastAsiaTheme="minorEastAsia" w:hAnsi="Arial" w:cs="Arial"/>
+          <w:sz w:val="24"/>
+          <w:szCs w:val="24"/>
+        </w:rPr>
+        <w:t xml:space="preserve"> </w:t>
+      </w:r>
+      <w:r>
+        <w:rPr>
+          <w:rFonts w:ascii="Arial" w:eastAsiaTheme="minorEastAsia" w:hAnsi="Arial" w:cs="Arial"/>
+          <w:sz w:val="24"/>
+          <w:szCs w:val="24"/>
+        </w:rPr>
+        <w:t>eficiencia puede ser:</w:t>
+      </w:r>
+    </w:p>
+    <w:p>
+      <w:pPr>
+        <w:pStyle w:val="Prrafodelista"/>
+        <w:spacing w:line="360" w:lineRule="auto"/>
+        <w:jc w:val="both"/>
+        <w:rPr>
+          <w:rFonts w:ascii="Arial" w:eastAsiaTheme="minorEastAsia" w:hAnsi="Arial" w:cs="Arial"/>
+          <w:sz w:val="24"/>
+          <w:szCs w:val="24"/>
+        </w:rPr>
+      </w:pPr>
+      <w:r>
+        <w:rPr>
+          <w:rFonts w:ascii="Arial" w:eastAsiaTheme="minorEastAsia" w:hAnsi="Arial" w:cs="Arial"/>
+          <w:sz w:val="24"/>
+          <w:szCs w:val="24"/>
+        </w:rPr>
+        <w:t>­ [4] Constante</w:t>
+      </w:r>
+    </w:p>
+    <w:p>
+      <w:pPr>
+        <w:pStyle w:val="Prrafodelista"/>
+        <w:spacing w:line="360" w:lineRule="auto"/>
+        <w:jc w:val="both"/>
+        <w:rPr>
+          <w:rFonts w:ascii="Arial" w:eastAsiaTheme="minorEastAsia" w:hAnsi="Arial" w:cs="Arial"/>
+          <w:sz w:val="24"/>
+          <w:szCs w:val="24"/>
+        </w:rPr>
+      </w:pPr>
+      <w:r>
+        <w:rPr>
+          <w:rFonts w:ascii="Arial" w:eastAsiaTheme="minorEastAsia" w:hAnsi="Arial" w:cs="Arial"/>
+          <w:sz w:val="24"/>
+          <w:szCs w:val="24"/>
+        </w:rPr>
+        <w:t>­ [3] Mayor a constante</w:t>
+      </w:r>
+    </w:p>
+    <w:p>
+      <w:pPr>
+        <w:pStyle w:val="Prrafodelista"/>
+        <w:spacing w:line="360" w:lineRule="auto"/>
+        <w:jc w:val="both"/>
+        <w:rPr>
+          <w:rFonts w:ascii="Arial" w:eastAsiaTheme="minorEastAsia" w:hAnsi="Arial" w:cs="Arial"/>
+          <w:sz w:val="24"/>
+          <w:szCs w:val="24"/>
+        </w:rPr>
+      </w:pPr>
+      <w:r>
+        <w:rPr>
+          <w:rFonts w:ascii="Arial" w:eastAsiaTheme="minorEastAsia" w:hAnsi="Arial" w:cs="Arial"/>
+          <w:sz w:val="24"/>
+          <w:szCs w:val="24"/>
+        </w:rPr>
+        <w:t xml:space="preserve">­ [2] </w:t>
+      </w:r>
+      <w:r>
+        <w:rPr>
+          <w:rFonts w:ascii="Arial" w:eastAsiaTheme="minorEastAsia" w:hAnsi="Arial" w:cs="Arial"/>
+          <w:sz w:val="24"/>
+          <w:szCs w:val="24"/>
+        </w:rPr>
+        <w:t>Logarítmi</w:t>
+      </w:r>
+      <w:r>
+        <w:rPr>
+          <w:rFonts w:ascii="Arial" w:eastAsiaTheme="minorEastAsia" w:hAnsi="Arial" w:cs="Arial"/>
+          <w:sz w:val="24"/>
+          <w:szCs w:val="24"/>
+        </w:rPr>
+        <w:t>c</w:t>
+      </w:r>
+      <w:r>
+        <w:rPr>
+          <w:rFonts w:ascii="Arial" w:eastAsiaTheme="minorEastAsia" w:hAnsi="Arial" w:cs="Arial"/>
+          <w:sz w:val="24"/>
+          <w:szCs w:val="24"/>
+        </w:rPr>
+        <w:t>a</w:t>
+      </w:r>
+    </w:p>
+    <w:p>
+      <w:pPr>
+        <w:pStyle w:val="Prrafodelista"/>
+        <w:spacing w:line="360" w:lineRule="auto"/>
+        <w:jc w:val="both"/>
+        <w:rPr>
+          <w:rFonts w:ascii="Arial" w:eastAsiaTheme="minorEastAsia" w:hAnsi="Arial" w:cs="Arial"/>
+          <w:sz w:val="24"/>
+          <w:szCs w:val="24"/>
+        </w:rPr>
+      </w:pPr>
+      <w:r>
+        <w:rPr>
+          <w:rFonts w:ascii="Arial" w:eastAsiaTheme="minorEastAsia" w:hAnsi="Arial" w:cs="Arial"/>
+          <w:sz w:val="24"/>
+          <w:szCs w:val="24"/>
+        </w:rPr>
+        <w:t xml:space="preserve">­ [1] </w:t>
+      </w:r>
+      <w:r>
+        <w:rPr>
+          <w:rFonts w:ascii="Arial" w:eastAsiaTheme="minorEastAsia" w:hAnsi="Arial" w:cs="Arial"/>
+          <w:sz w:val="24"/>
+          <w:szCs w:val="24"/>
+        </w:rPr>
+        <w:t>Lineal</w:t>
+      </w:r>
+    </w:p>
+    <w:p>
+      <w:pPr>
+        <w:pStyle w:val="Prrafodelista"/>
+        <w:numPr>
+          <w:ilvl w:val="0"/>
+          <w:numId w:val="5"/>
+        </w:numPr>
+        <w:spacing w:line="360" w:lineRule="auto"/>
+        <w:jc w:val="both"/>
+        <w:rPr>
+          <w:rFonts w:ascii="Arial" w:eastAsiaTheme="minorEastAsia" w:hAnsi="Arial" w:cs="Arial"/>
+          <w:sz w:val="24"/>
+          <w:szCs w:val="24"/>
+        </w:rPr>
+      </w:pPr>
+      <w:r>
+        <w:rPr>
+          <w:rFonts w:ascii="Arial" w:eastAsiaTheme="minorEastAsia" w:hAnsi="Arial" w:cs="Arial"/>
+          <w:sz w:val="24"/>
+          <w:szCs w:val="24"/>
+        </w:rPr>
+        <w:t>Criterio C. Completitud. Se prefiere una solución que encuentre todas las soluciones. Cuántas</w:t>
+      </w:r>
+      <w:r>
+        <w:rPr>
+          <w:rFonts w:ascii="Arial" w:eastAsiaTheme="minorEastAsia" w:hAnsi="Arial" w:cs="Arial"/>
+          <w:sz w:val="24"/>
+          <w:szCs w:val="24"/>
+        </w:rPr>
+        <w:t xml:space="preserve"> </w:t>
+      </w:r>
+      <w:r>
+        <w:rPr>
+          <w:rFonts w:ascii="Arial" w:eastAsiaTheme="minorEastAsia" w:hAnsi="Arial" w:cs="Arial"/>
+          <w:sz w:val="24"/>
+          <w:szCs w:val="24"/>
+        </w:rPr>
+        <w:t>soluciones entrega:</w:t>
+      </w:r>
+    </w:p>
+    <w:p>
+      <w:pPr>
+        <w:pStyle w:val="Prrafodelista"/>
+        <w:spacing w:line="360" w:lineRule="auto"/>
+        <w:jc w:val="both"/>
+        <w:rPr>
+          <w:rFonts w:ascii="Arial" w:eastAsiaTheme="minorEastAsia" w:hAnsi="Arial" w:cs="Arial"/>
+          <w:sz w:val="24"/>
+          <w:szCs w:val="24"/>
+        </w:rPr>
+      </w:pPr>
+      <w:r>
+        <w:rPr>
+          <w:rFonts w:ascii="Arial" w:eastAsiaTheme="minorEastAsia" w:hAnsi="Arial" w:cs="Arial"/>
+          <w:sz w:val="24"/>
+          <w:szCs w:val="24"/>
+        </w:rPr>
+        <w:t>­ [3] Todas</w:t>
+      </w:r>
+    </w:p>
+    <w:p>
+      <w:pPr>
+        <w:pStyle w:val="Prrafodelista"/>
+        <w:spacing w:line="360" w:lineRule="auto"/>
+        <w:jc w:val="both"/>
+        <w:rPr>
+          <w:rFonts w:ascii="Arial" w:eastAsiaTheme="minorEastAsia" w:hAnsi="Arial" w:cs="Arial"/>
+          <w:sz w:val="24"/>
+          <w:szCs w:val="24"/>
+        </w:rPr>
+      </w:pPr>
+      <w:r>
+        <w:rPr>
+          <w:rFonts w:ascii="Arial" w:eastAsiaTheme="minorEastAsia" w:hAnsi="Arial" w:cs="Arial"/>
+          <w:sz w:val="24"/>
+          <w:szCs w:val="24"/>
+        </w:rPr>
+        <w:t>­ [2] Mas de una si las hay, aunque no todas</w:t>
+      </w:r>
+    </w:p>
+    <w:p>
+      <w:pPr>
+        <w:pStyle w:val="Prrafodelista"/>
+        <w:spacing w:line="360" w:lineRule="auto"/>
+        <w:jc w:val="both"/>
+        <w:rPr>
+          <w:rFonts w:ascii="Arial" w:eastAsiaTheme="minorEastAsia" w:hAnsi="Arial" w:cs="Arial"/>
+          <w:sz w:val="24"/>
+          <w:szCs w:val="24"/>
+        </w:rPr>
+      </w:pPr>
+      <w:r>
+        <w:rPr>
+          <w:rFonts w:ascii="Arial" w:eastAsiaTheme="minorEastAsia" w:hAnsi="Arial" w:cs="Arial"/>
+          <w:sz w:val="24"/>
+          <w:szCs w:val="24"/>
+        </w:rPr>
+        <w:t>­ [1] Solo una o ninguna</w:t>
+      </w:r>
+    </w:p>
+    <w:p>
+      <w:pPr>
+        <w:pStyle w:val="Prrafodelista"/>
+        <w:numPr>
+          <w:ilvl w:val="0"/>
+          <w:numId w:val="5"/>
+        </w:numPr>
+        <w:spacing w:line="360" w:lineRule="auto"/>
+        <w:jc w:val="both"/>
+        <w:rPr>
+          <w:rFonts w:ascii="Arial" w:eastAsiaTheme="minorEastAsia" w:hAnsi="Arial" w:cs="Arial"/>
+          <w:sz w:val="24"/>
+          <w:szCs w:val="24"/>
+        </w:rPr>
+      </w:pPr>
+      <w:r>
+        <w:rPr>
+          <w:rFonts w:ascii="Arial" w:eastAsiaTheme="minorEastAsia" w:hAnsi="Arial" w:cs="Arial"/>
+          <w:sz w:val="24"/>
+          <w:szCs w:val="24"/>
+        </w:rPr>
+        <w:t>Criterio D. Facilidad en implementación algorítmica:</w:t>
+      </w:r>
+    </w:p>
+    <w:p>
+      <w:pPr>
+        <w:pStyle w:val="Prrafodelista"/>
+        <w:spacing w:line="360" w:lineRule="auto"/>
+        <w:jc w:val="both"/>
+        <w:rPr>
+          <w:rFonts w:ascii="Arial" w:eastAsiaTheme="minorEastAsia" w:hAnsi="Arial" w:cs="Arial"/>
+          <w:sz w:val="24"/>
+          <w:szCs w:val="24"/>
+        </w:rPr>
+      </w:pPr>
+      <w:r>
+        <w:rPr>
+          <w:rFonts w:ascii="Arial" w:eastAsiaTheme="minorEastAsia" w:hAnsi="Arial" w:cs="Arial"/>
+          <w:sz w:val="24"/>
+          <w:szCs w:val="24"/>
+        </w:rPr>
+        <w:t>­ [2] Compatible con las operaciones aritméticas básicas de un equipo de cómputo moderno</w:t>
+      </w:r>
+    </w:p>
+    <w:p>
+      <w:pPr>
+        <w:pStyle w:val="Prrafodelista"/>
+        <w:spacing w:line="360" w:lineRule="auto"/>
+        <w:jc w:val="both"/>
+        <w:rPr>
+          <w:rFonts w:ascii="Arial" w:eastAsiaTheme="minorEastAsia" w:hAnsi="Arial" w:cs="Arial"/>
+          <w:sz w:val="24"/>
+          <w:szCs w:val="24"/>
+        </w:rPr>
+      </w:pPr>
+      <w:r>
+        <w:rPr>
+          <w:rFonts w:ascii="Arial" w:eastAsiaTheme="minorEastAsia" w:hAnsi="Arial" w:cs="Arial"/>
+          <w:sz w:val="24"/>
+          <w:szCs w:val="24"/>
+        </w:rPr>
+        <w:t>­ [1] No compatible completamente con las operaciones aritméticas básicas de un equipo de</w:t>
+      </w:r>
+      <w:r>
+        <w:rPr>
+          <w:rFonts w:ascii="Arial" w:eastAsiaTheme="minorEastAsia" w:hAnsi="Arial" w:cs="Arial"/>
+          <w:sz w:val="24"/>
+          <w:szCs w:val="24"/>
+        </w:rPr>
+        <w:t xml:space="preserve"> </w:t>
+      </w:r>
+      <w:r>
+        <w:rPr>
+          <w:rFonts w:ascii="Arial" w:eastAsiaTheme="minorEastAsia" w:hAnsi="Arial" w:cs="Arial"/>
+          <w:sz w:val="24"/>
+          <w:szCs w:val="24"/>
+        </w:rPr>
+        <w:t>cómputo moderno</w:t>
+      </w:r>
+    </w:p>
+    <w:p>
+      <w:pPr>
+        <w:pStyle w:val="Prrafodelista"/>
+        <w:spacing w:line="360" w:lineRule="auto"/>
+        <w:jc w:val="both"/>
+        <w:rPr>
+          <w:rFonts w:ascii="Arial" w:eastAsiaTheme="minorEastAsia" w:hAnsi="Arial" w:cs="Arial"/>
+          <w:sz w:val="24"/>
+          <w:szCs w:val="24"/>
+        </w:rPr>
+      </w:pPr>
+    </w:p>
+    <w:p>
+      <w:pPr>
+        <w:pStyle w:val="Prrafodelista"/>
+        <w:spacing w:line="360" w:lineRule="auto"/>
+        <w:jc w:val="both"/>
+        <w:rPr>
+          <w:rFonts w:ascii="Arial" w:eastAsiaTheme="minorEastAsia" w:hAnsi="Arial" w:cs="Arial"/>
+          <w:sz w:val="24"/>
+          <w:szCs w:val="24"/>
+        </w:rPr>
+      </w:pPr>
+    </w:p>
+    <w:p>
+      <w:pPr>
+        <w:pStyle w:val="Prrafodelista"/>
+        <w:spacing w:line="360" w:lineRule="auto"/>
+        <w:jc w:val="both"/>
+        <w:rPr>
+          <w:rFonts w:ascii="Arial" w:eastAsiaTheme="minorEastAsia" w:hAnsi="Arial" w:cs="Arial"/>
+          <w:sz w:val="24"/>
+          <w:szCs w:val="24"/>
+        </w:rPr>
+      </w:pPr>
+    </w:p>
+    <w:p>
+      <w:pPr>
+        <w:pStyle w:val="Prrafodelista"/>
+        <w:spacing w:line="360" w:lineRule="auto"/>
+        <w:jc w:val="both"/>
+        <w:rPr>
+          <w:rFonts w:ascii="Arial" w:eastAsiaTheme="minorEastAsia" w:hAnsi="Arial" w:cs="Arial"/>
+          <w:b/>
+          <w:sz w:val="24"/>
+          <w:szCs w:val="24"/>
+          <w:u w:val="single"/>
+        </w:rPr>
+      </w:pPr>
+      <w:r>
+        <w:rPr>
+          <w:rFonts w:ascii="Arial" w:eastAsiaTheme="minorEastAsia" w:hAnsi="Arial" w:cs="Arial"/>
+          <w:b/>
+          <w:sz w:val="24"/>
+          <w:szCs w:val="24"/>
+          <w:u w:val="single"/>
+        </w:rPr>
+        <w:lastRenderedPageBreak/>
+        <w:t xml:space="preserve">Evaluación: </w:t>
+      </w:r>
+    </w:p>
+    <w:tbl>
+      <w:tblPr>
+        <w:tblStyle w:val="Tablaconcuadrcula"/>
+        <w:tblW w:w="0" w:type="auto"/>
+        <w:tblInd w:w="720" w:type="dxa"/>
+        <w:tblLook w:val="04A0" w:firstRow="1" w:lastRow="0" w:firstColumn="1" w:lastColumn="0" w:noHBand="0" w:noVBand="1"/>
+      </w:tblPr>
+      <w:tblGrid>
+        <w:gridCol w:w="1406"/>
+        <w:gridCol w:w="1356"/>
+        <w:gridCol w:w="1356"/>
+        <w:gridCol w:w="1356"/>
+        <w:gridCol w:w="1357"/>
+        <w:gridCol w:w="1277"/>
+      </w:tblGrid>
+      <w:tr>
+        <w:tc>
+          <w:tcPr>
+            <w:tcW w:w="1406" w:type="dxa"/>
+          </w:tcPr>
+          <w:p>
+            <w:pPr>
+              <w:pStyle w:val="Prrafodelista"/>
+              <w:spacing w:line="360" w:lineRule="auto"/>
+              <w:ind w:left="0"/>
+              <w:jc w:val="both"/>
+              <w:rPr>
+                <w:rFonts w:ascii="Arial" w:eastAsiaTheme="minorEastAsia" w:hAnsi="Arial" w:cs="Arial"/>
+                <w:sz w:val="24"/>
+                <w:szCs w:val="24"/>
+              </w:rPr>
+            </w:pPr>
+          </w:p>
+        </w:tc>
+        <w:tc>
+          <w:tcPr>
+            <w:tcW w:w="1356" w:type="dxa"/>
+          </w:tcPr>
+          <w:p>
+            <w:pPr>
+              <w:pStyle w:val="Prrafodelista"/>
+              <w:spacing w:line="360" w:lineRule="auto"/>
+              <w:ind w:left="0"/>
+              <w:jc w:val="center"/>
+              <w:rPr>
+                <w:rFonts w:ascii="Arial" w:eastAsiaTheme="minorEastAsia" w:hAnsi="Arial" w:cs="Arial"/>
+                <w:b/>
+                <w:sz w:val="24"/>
+                <w:szCs w:val="24"/>
+              </w:rPr>
+            </w:pPr>
+            <w:r>
+              <w:rPr>
+                <w:rFonts w:ascii="Arial" w:eastAsiaTheme="minorEastAsia" w:hAnsi="Arial" w:cs="Arial"/>
+                <w:b/>
+                <w:sz w:val="24"/>
+                <w:szCs w:val="24"/>
+              </w:rPr>
+              <w:t>Criterio A</w:t>
+            </w:r>
+          </w:p>
+        </w:tc>
+        <w:tc>
+          <w:tcPr>
+            <w:tcW w:w="1356" w:type="dxa"/>
+          </w:tcPr>
+          <w:p>
+            <w:pPr>
+              <w:pStyle w:val="Prrafodelista"/>
+              <w:spacing w:line="360" w:lineRule="auto"/>
+              <w:ind w:left="0"/>
+              <w:jc w:val="center"/>
+              <w:rPr>
+                <w:rFonts w:ascii="Arial" w:eastAsiaTheme="minorEastAsia" w:hAnsi="Arial" w:cs="Arial"/>
+                <w:b/>
+                <w:sz w:val="24"/>
+                <w:szCs w:val="24"/>
+              </w:rPr>
+            </w:pPr>
+            <w:r>
+              <w:rPr>
+                <w:rFonts w:ascii="Arial" w:eastAsiaTheme="minorEastAsia" w:hAnsi="Arial" w:cs="Arial"/>
+                <w:b/>
+                <w:sz w:val="24"/>
+                <w:szCs w:val="24"/>
+              </w:rPr>
+              <w:t>Criterio B</w:t>
+            </w:r>
+          </w:p>
+        </w:tc>
+        <w:tc>
+          <w:tcPr>
+            <w:tcW w:w="1356" w:type="dxa"/>
+          </w:tcPr>
+          <w:p>
+            <w:pPr>
+              <w:pStyle w:val="Prrafodelista"/>
+              <w:spacing w:line="360" w:lineRule="auto"/>
+              <w:ind w:left="0"/>
+              <w:jc w:val="center"/>
+              <w:rPr>
+                <w:rFonts w:ascii="Arial" w:eastAsiaTheme="minorEastAsia" w:hAnsi="Arial" w:cs="Arial"/>
+                <w:b/>
+                <w:sz w:val="24"/>
+                <w:szCs w:val="24"/>
+              </w:rPr>
+            </w:pPr>
+            <w:r>
+              <w:rPr>
+                <w:rFonts w:ascii="Arial" w:eastAsiaTheme="minorEastAsia" w:hAnsi="Arial" w:cs="Arial"/>
+                <w:b/>
+                <w:sz w:val="24"/>
+                <w:szCs w:val="24"/>
+              </w:rPr>
+              <w:t>Criterio C</w:t>
+            </w:r>
+          </w:p>
+        </w:tc>
+        <w:tc>
+          <w:tcPr>
+            <w:tcW w:w="1357" w:type="dxa"/>
+          </w:tcPr>
+          <w:p>
+            <w:pPr>
+              <w:pStyle w:val="Prrafodelista"/>
+              <w:spacing w:line="360" w:lineRule="auto"/>
+              <w:ind w:left="0"/>
+              <w:jc w:val="center"/>
+              <w:rPr>
+                <w:rFonts w:ascii="Arial" w:eastAsiaTheme="minorEastAsia" w:hAnsi="Arial" w:cs="Arial"/>
+                <w:b/>
+                <w:sz w:val="24"/>
+                <w:szCs w:val="24"/>
+              </w:rPr>
+            </w:pPr>
+            <w:r>
+              <w:rPr>
+                <w:rFonts w:ascii="Arial" w:eastAsiaTheme="minorEastAsia" w:hAnsi="Arial" w:cs="Arial"/>
+                <w:b/>
+                <w:sz w:val="24"/>
+                <w:szCs w:val="24"/>
+              </w:rPr>
+              <w:t>Criterio D</w:t>
+            </w:r>
+          </w:p>
+        </w:tc>
+        <w:tc>
+          <w:tcPr>
+            <w:tcW w:w="1277" w:type="dxa"/>
+          </w:tcPr>
+          <w:p>
+            <w:pPr>
+              <w:pStyle w:val="Prrafodelista"/>
+              <w:spacing w:line="360" w:lineRule="auto"/>
+              <w:ind w:left="0"/>
+              <w:jc w:val="center"/>
+              <w:rPr>
+                <w:rFonts w:ascii="Arial" w:eastAsiaTheme="minorEastAsia" w:hAnsi="Arial" w:cs="Arial"/>
+                <w:b/>
+                <w:sz w:val="24"/>
+                <w:szCs w:val="24"/>
+              </w:rPr>
+            </w:pPr>
+            <w:r>
+              <w:rPr>
+                <w:rFonts w:ascii="Arial" w:eastAsiaTheme="minorEastAsia" w:hAnsi="Arial" w:cs="Arial"/>
+                <w:b/>
+                <w:sz w:val="24"/>
+                <w:szCs w:val="24"/>
+              </w:rPr>
+              <w:t>Total</w:t>
+            </w:r>
+          </w:p>
+        </w:tc>
+      </w:tr>
+      <w:tr>
+        <w:tc>
+          <w:tcPr>
+            <w:tcW w:w="1406" w:type="dxa"/>
+          </w:tcPr>
+          <w:p>
+            <w:pPr>
+              <w:pStyle w:val="Prrafodelista"/>
+              <w:spacing w:line="360" w:lineRule="auto"/>
+              <w:ind w:left="0"/>
+              <w:jc w:val="center"/>
+              <w:rPr>
+                <w:rFonts w:ascii="Arial" w:eastAsiaTheme="minorEastAsia" w:hAnsi="Arial" w:cs="Arial"/>
+                <w:b/>
+                <w:sz w:val="24"/>
+                <w:szCs w:val="24"/>
+              </w:rPr>
+            </w:pPr>
+            <w:r>
+              <w:rPr>
+                <w:rFonts w:ascii="Arial" w:eastAsiaTheme="minorEastAsia" w:hAnsi="Arial" w:cs="Arial"/>
+                <w:b/>
+                <w:sz w:val="24"/>
+                <w:szCs w:val="24"/>
+              </w:rPr>
+              <w:t>Newton Raphson</w:t>
+            </w:r>
+          </w:p>
+        </w:tc>
+        <w:tc>
+          <w:tcPr>
+            <w:tcW w:w="1356" w:type="dxa"/>
+          </w:tcPr>
+          <w:p>
+            <w:pPr>
+              <w:pStyle w:val="Prrafodelista"/>
+              <w:spacing w:line="360" w:lineRule="auto"/>
+              <w:ind w:left="0"/>
+              <w:jc w:val="center"/>
+              <w:rPr>
+                <w:rFonts w:ascii="Arial" w:eastAsiaTheme="minorEastAsia" w:hAnsi="Arial" w:cs="Arial"/>
+                <w:sz w:val="24"/>
+                <w:szCs w:val="24"/>
+              </w:rPr>
+            </w:pPr>
+            <w:r>
+              <w:rPr>
+                <w:rFonts w:ascii="Arial" w:eastAsiaTheme="minorEastAsia" w:hAnsi="Arial" w:cs="Arial"/>
+                <w:sz w:val="24"/>
+                <w:szCs w:val="24"/>
+              </w:rPr>
+              <w:t>1</w:t>
+            </w:r>
+          </w:p>
+        </w:tc>
+        <w:tc>
+          <w:tcPr>
+            <w:tcW w:w="1356" w:type="dxa"/>
+          </w:tcPr>
+          <w:p>
+            <w:pPr>
+              <w:pStyle w:val="Prrafodelista"/>
+              <w:spacing w:line="360" w:lineRule="auto"/>
+              <w:ind w:left="0"/>
+              <w:jc w:val="center"/>
+              <w:rPr>
+                <w:rFonts w:ascii="Arial" w:eastAsiaTheme="minorEastAsia" w:hAnsi="Arial" w:cs="Arial"/>
+                <w:sz w:val="24"/>
+                <w:szCs w:val="24"/>
+              </w:rPr>
+            </w:pPr>
+            <w:r>
+              <w:rPr>
+                <w:rFonts w:ascii="Arial" w:eastAsiaTheme="minorEastAsia" w:hAnsi="Arial" w:cs="Arial"/>
+                <w:sz w:val="24"/>
+                <w:szCs w:val="24"/>
+              </w:rPr>
+              <w:t>3</w:t>
+            </w:r>
+          </w:p>
+        </w:tc>
+        <w:tc>
+          <w:tcPr>
+            <w:tcW w:w="1356" w:type="dxa"/>
+          </w:tcPr>
+          <w:p>
+            <w:pPr>
+              <w:pStyle w:val="Prrafodelista"/>
+              <w:spacing w:line="360" w:lineRule="auto"/>
+              <w:ind w:left="0"/>
+              <w:jc w:val="center"/>
+              <w:rPr>
+                <w:rFonts w:ascii="Arial" w:eastAsiaTheme="minorEastAsia" w:hAnsi="Arial" w:cs="Arial"/>
+                <w:sz w:val="24"/>
+                <w:szCs w:val="24"/>
+              </w:rPr>
+            </w:pPr>
+            <w:r>
+              <w:rPr>
+                <w:rFonts w:ascii="Arial" w:eastAsiaTheme="minorEastAsia" w:hAnsi="Arial" w:cs="Arial"/>
+                <w:sz w:val="24"/>
+                <w:szCs w:val="24"/>
+              </w:rPr>
+              <w:t>2</w:t>
+            </w:r>
+          </w:p>
+        </w:tc>
+        <w:tc>
+          <w:tcPr>
+            <w:tcW w:w="1357" w:type="dxa"/>
+          </w:tcPr>
+          <w:p>
+            <w:pPr>
+              <w:pStyle w:val="Prrafodelista"/>
+              <w:spacing w:line="360" w:lineRule="auto"/>
+              <w:ind w:left="0"/>
+              <w:jc w:val="center"/>
+              <w:rPr>
+                <w:rFonts w:ascii="Arial" w:eastAsiaTheme="minorEastAsia" w:hAnsi="Arial" w:cs="Arial"/>
+                <w:sz w:val="24"/>
+                <w:szCs w:val="24"/>
+              </w:rPr>
+            </w:pPr>
+            <w:r>
+              <w:rPr>
+                <w:rFonts w:ascii="Arial" w:eastAsiaTheme="minorEastAsia" w:hAnsi="Arial" w:cs="Arial"/>
+                <w:sz w:val="24"/>
+                <w:szCs w:val="24"/>
+              </w:rPr>
+              <w:t>1</w:t>
+            </w:r>
+          </w:p>
+        </w:tc>
+        <w:tc>
+          <w:tcPr>
+            <w:tcW w:w="1277" w:type="dxa"/>
+          </w:tcPr>
+          <w:p>
+            <w:pPr>
+              <w:pStyle w:val="Prrafodelista"/>
+              <w:spacing w:line="360" w:lineRule="auto"/>
+              <w:ind w:left="0"/>
+              <w:jc w:val="center"/>
+              <w:rPr>
+                <w:rFonts w:ascii="Arial" w:eastAsiaTheme="minorEastAsia" w:hAnsi="Arial" w:cs="Arial"/>
+                <w:sz w:val="24"/>
+                <w:szCs w:val="24"/>
+              </w:rPr>
+            </w:pPr>
+            <w:r>
+              <w:rPr>
+                <w:rFonts w:ascii="Arial" w:eastAsiaTheme="minorEastAsia" w:hAnsi="Arial" w:cs="Arial"/>
+                <w:sz w:val="24"/>
+                <w:szCs w:val="24"/>
+              </w:rPr>
+              <w:t>7</w:t>
+            </w:r>
+          </w:p>
+        </w:tc>
+      </w:tr>
+      <w:tr>
+        <w:tc>
+          <w:tcPr>
+            <w:tcW w:w="1406" w:type="dxa"/>
+          </w:tcPr>
+          <w:p>
+            <w:pPr>
+              <w:pStyle w:val="Prrafodelista"/>
+              <w:spacing w:line="360" w:lineRule="auto"/>
+              <w:ind w:left="0"/>
+              <w:jc w:val="center"/>
+              <w:rPr>
+                <w:rFonts w:ascii="Arial" w:eastAsiaTheme="minorEastAsia" w:hAnsi="Arial" w:cs="Arial"/>
+                <w:b/>
+                <w:sz w:val="24"/>
+                <w:szCs w:val="24"/>
+              </w:rPr>
+            </w:pPr>
+            <w:r>
+              <w:rPr>
+                <w:rFonts w:ascii="Arial" w:eastAsiaTheme="minorEastAsia" w:hAnsi="Arial" w:cs="Arial"/>
+                <w:b/>
+                <w:sz w:val="24"/>
+                <w:szCs w:val="24"/>
+              </w:rPr>
+              <w:t>Bisección</w:t>
+            </w:r>
+          </w:p>
+        </w:tc>
+        <w:tc>
+          <w:tcPr>
+            <w:tcW w:w="1356" w:type="dxa"/>
+          </w:tcPr>
+          <w:p>
+            <w:pPr>
+              <w:pStyle w:val="Prrafodelista"/>
+              <w:spacing w:line="360" w:lineRule="auto"/>
+              <w:ind w:left="0"/>
+              <w:jc w:val="center"/>
+              <w:rPr>
+                <w:rFonts w:ascii="Arial" w:eastAsiaTheme="minorEastAsia" w:hAnsi="Arial" w:cs="Arial"/>
+                <w:sz w:val="24"/>
+                <w:szCs w:val="24"/>
+              </w:rPr>
+            </w:pPr>
+            <w:r>
+              <w:rPr>
+                <w:rFonts w:ascii="Arial" w:eastAsiaTheme="minorEastAsia" w:hAnsi="Arial" w:cs="Arial"/>
+                <w:sz w:val="24"/>
+                <w:szCs w:val="24"/>
+              </w:rPr>
+              <w:t>1</w:t>
+            </w:r>
+          </w:p>
+        </w:tc>
+        <w:tc>
+          <w:tcPr>
+            <w:tcW w:w="1356" w:type="dxa"/>
+          </w:tcPr>
+          <w:p>
+            <w:pPr>
+              <w:pStyle w:val="Prrafodelista"/>
+              <w:spacing w:line="360" w:lineRule="auto"/>
+              <w:ind w:left="0"/>
+              <w:jc w:val="center"/>
+              <w:rPr>
+                <w:rFonts w:ascii="Arial" w:eastAsiaTheme="minorEastAsia" w:hAnsi="Arial" w:cs="Arial"/>
+                <w:sz w:val="24"/>
+                <w:szCs w:val="24"/>
+              </w:rPr>
+            </w:pPr>
+            <w:r>
+              <w:rPr>
+                <w:rFonts w:ascii="Arial" w:eastAsiaTheme="minorEastAsia" w:hAnsi="Arial" w:cs="Arial"/>
+                <w:sz w:val="24"/>
+                <w:szCs w:val="24"/>
+              </w:rPr>
+              <w:t>3</w:t>
+            </w:r>
+          </w:p>
+        </w:tc>
+        <w:tc>
+          <w:tcPr>
+            <w:tcW w:w="1356" w:type="dxa"/>
+          </w:tcPr>
+          <w:p>
+            <w:pPr>
+              <w:pStyle w:val="Prrafodelista"/>
+              <w:spacing w:line="360" w:lineRule="auto"/>
+              <w:ind w:left="0"/>
+              <w:jc w:val="center"/>
+              <w:rPr>
+                <w:rFonts w:ascii="Arial" w:eastAsiaTheme="minorEastAsia" w:hAnsi="Arial" w:cs="Arial"/>
+                <w:sz w:val="24"/>
+                <w:szCs w:val="24"/>
+              </w:rPr>
+            </w:pPr>
+            <w:r>
+              <w:rPr>
+                <w:rFonts w:ascii="Arial" w:eastAsiaTheme="minorEastAsia" w:hAnsi="Arial" w:cs="Arial"/>
+                <w:sz w:val="24"/>
+                <w:szCs w:val="24"/>
+              </w:rPr>
+              <w:t>1</w:t>
+            </w:r>
+          </w:p>
+        </w:tc>
+        <w:tc>
+          <w:tcPr>
+            <w:tcW w:w="1357" w:type="dxa"/>
+          </w:tcPr>
+          <w:p>
+            <w:pPr>
+              <w:pStyle w:val="Prrafodelista"/>
+              <w:spacing w:line="360" w:lineRule="auto"/>
+              <w:ind w:left="0"/>
+              <w:jc w:val="center"/>
+              <w:rPr>
+                <w:rFonts w:ascii="Arial" w:eastAsiaTheme="minorEastAsia" w:hAnsi="Arial" w:cs="Arial"/>
+                <w:sz w:val="24"/>
+                <w:szCs w:val="24"/>
+              </w:rPr>
+            </w:pPr>
+            <w:r>
+              <w:rPr>
+                <w:rFonts w:ascii="Arial" w:eastAsiaTheme="minorEastAsia" w:hAnsi="Arial" w:cs="Arial"/>
+                <w:sz w:val="24"/>
+                <w:szCs w:val="24"/>
+              </w:rPr>
+              <w:t>2</w:t>
+            </w:r>
+          </w:p>
+        </w:tc>
+        <w:tc>
+          <w:tcPr>
+            <w:tcW w:w="1277" w:type="dxa"/>
+          </w:tcPr>
+          <w:p>
+            <w:pPr>
+              <w:pStyle w:val="Prrafodelista"/>
+              <w:spacing w:line="360" w:lineRule="auto"/>
+              <w:ind w:left="0"/>
+              <w:jc w:val="center"/>
+              <w:rPr>
+                <w:rFonts w:ascii="Arial" w:eastAsiaTheme="minorEastAsia" w:hAnsi="Arial" w:cs="Arial"/>
+                <w:sz w:val="24"/>
+                <w:szCs w:val="24"/>
+              </w:rPr>
+            </w:pPr>
+            <w:r>
+              <w:rPr>
+                <w:rFonts w:ascii="Arial" w:eastAsiaTheme="minorEastAsia" w:hAnsi="Arial" w:cs="Arial"/>
+                <w:sz w:val="24"/>
+                <w:szCs w:val="24"/>
+              </w:rPr>
+              <w:t>7</w:t>
+            </w:r>
+          </w:p>
+        </w:tc>
+      </w:tr>
+    </w:tbl>
+    <w:p>
+      <w:pPr>
+        <w:pStyle w:val="Prrafodelista"/>
+        <w:spacing w:line="360" w:lineRule="auto"/>
+        <w:jc w:val="both"/>
+        <w:rPr>
+          <w:rFonts w:ascii="Arial" w:eastAsiaTheme="minorEastAsia" w:hAnsi="Arial" w:cs="Arial"/>
+          <w:sz w:val="24"/>
+          <w:szCs w:val="24"/>
+        </w:rPr>
+      </w:pPr>
+    </w:p>
+    <w:p>
+      <w:pPr>
+        <w:pStyle w:val="Prrafodelista"/>
+        <w:spacing w:line="360" w:lineRule="auto"/>
+        <w:jc w:val="both"/>
+        <w:rPr>
+          <w:rFonts w:ascii="Arial" w:eastAsiaTheme="minorEastAsia" w:hAnsi="Arial" w:cs="Arial"/>
+          <w:sz w:val="24"/>
+          <w:szCs w:val="24"/>
+        </w:rPr>
+      </w:pPr>
+    </w:p>
+    <w:p>
+      <w:pPr>
+        <w:spacing w:line="360" w:lineRule="auto"/>
+        <w:jc w:val="both"/>
+        <w:rPr>
+          <w:rFonts w:ascii="Arial" w:eastAsiaTheme="minorEastAsia" w:hAnsi="Arial" w:cs="Arial"/>
+          <w:sz w:val="24"/>
+          <w:szCs w:val="24"/>
+        </w:rPr>
+      </w:pPr>
+      <w:r>
+        <w:rPr>
+          <w:rFonts w:ascii="Arial" w:eastAsiaTheme="minorEastAsia" w:hAnsi="Arial" w:cs="Arial"/>
+          <w:sz w:val="24"/>
+          <w:szCs w:val="24"/>
+        </w:rPr>
+        <w:t>Verificando las alternativas y teniendo en cuenta sus ventajas y desventajas, los métodos seleccionados</w:t>
+      </w:r>
+      <w:r>
+        <w:rPr>
+          <w:rFonts w:ascii="Arial" w:eastAsiaTheme="minorEastAsia" w:hAnsi="Arial" w:cs="Arial"/>
+          <w:sz w:val="24"/>
+          <w:szCs w:val="24"/>
+        </w:rPr>
+        <w:t xml:space="preserve"> obtuvieron igual puntuación</w:t>
+      </w:r>
+      <w:r>
+        <w:rPr>
+          <w:rFonts w:ascii="Arial" w:eastAsiaTheme="minorEastAsia" w:hAnsi="Arial" w:cs="Arial"/>
+          <w:sz w:val="24"/>
+          <w:szCs w:val="24"/>
+        </w:rPr>
+        <w:t xml:space="preserve">. </w:t>
+      </w:r>
+      <w:r>
+        <w:rPr>
+          <w:rFonts w:ascii="Arial" w:eastAsiaTheme="minorEastAsia" w:hAnsi="Arial" w:cs="Arial"/>
+          <w:sz w:val="24"/>
+          <w:szCs w:val="24"/>
+        </w:rPr>
+        <w:t>Se</w:t>
+      </w:r>
+      <w:r>
+        <w:rPr>
+          <w:rFonts w:ascii="Arial" w:eastAsiaTheme="minorEastAsia" w:hAnsi="Arial" w:cs="Arial"/>
+          <w:sz w:val="24"/>
+          <w:szCs w:val="24"/>
+        </w:rPr>
+        <w:t xml:space="preserve"> concluir que, el método de bisección suele ser menos eficiente que el método de newton Raphson, pero es más seguro al momento de garantizar la convergencia. </w:t>
+      </w:r>
+    </w:p>
+    <w:p>
+      <w:pPr>
+        <w:spacing w:line="360" w:lineRule="auto"/>
+        <w:jc w:val="both"/>
+        <w:rPr>
+          <w:rFonts w:ascii="Arial" w:eastAsiaTheme="minorEastAsia" w:hAnsi="Arial" w:cs="Arial"/>
+          <w:b/>
+          <w:sz w:val="24"/>
+          <w:szCs w:val="24"/>
+        </w:rPr>
+      </w:pPr>
+      <w:r>
+        <w:rPr>
+          <w:rFonts w:ascii="Arial" w:eastAsiaTheme="minorEastAsia" w:hAnsi="Arial" w:cs="Arial"/>
+          <w:b/>
+          <w:sz w:val="24"/>
+          <w:szCs w:val="24"/>
+        </w:rPr>
+        <w:t>Paso 6. Preparación de informes y especificaciones</w:t>
+      </w:r>
+    </w:p>
+    <w:p>
+      <w:pPr>
+        <w:spacing w:line="360" w:lineRule="auto"/>
+        <w:jc w:val="both"/>
+        <w:rPr>
+          <w:rFonts w:ascii="Arial" w:eastAsiaTheme="minorEastAsia" w:hAnsi="Arial" w:cs="Arial"/>
+          <w:sz w:val="24"/>
+          <w:szCs w:val="24"/>
+          <w:u w:val="single"/>
+        </w:rPr>
+      </w:pPr>
+      <w:r>
+        <w:rPr>
+          <w:rFonts w:ascii="Arial" w:eastAsiaTheme="minorEastAsia" w:hAnsi="Arial" w:cs="Arial"/>
+          <w:sz w:val="24"/>
+          <w:szCs w:val="24"/>
+          <w:u w:val="single"/>
+        </w:rPr>
+        <w:t xml:space="preserve">Especificación del problema: </w:t>
+      </w:r>
+      <w:r>
+        <w:rPr>
+          <w:rFonts w:ascii="Arial" w:eastAsiaTheme="minorEastAsia" w:hAnsi="Arial" w:cs="Arial"/>
+          <w:sz w:val="24"/>
+          <w:szCs w:val="24"/>
+          <w:u w:val="single"/>
+        </w:rPr>
+        <w:t>Método de newton</w:t>
+      </w:r>
+    </w:p>
+    <w:p>
+      <w:pPr>
+        <w:spacing w:line="360" w:lineRule="auto"/>
+        <w:jc w:val="both"/>
+        <w:rPr>
+          <w:rFonts w:ascii="Arial" w:eastAsiaTheme="minorEastAsia" w:hAnsi="Arial" w:cs="Arial"/>
+          <w:sz w:val="24"/>
+          <w:szCs w:val="24"/>
+        </w:rPr>
+      </w:pPr>
+      <w:r>
+        <w:rPr>
+          <w:rFonts w:ascii="Arial" w:eastAsiaTheme="minorEastAsia" w:hAnsi="Arial" w:cs="Arial"/>
+          <w:sz w:val="24"/>
+          <w:szCs w:val="24"/>
+        </w:rPr>
+        <w:t>Problema: Encontrar las raíces de un polinomio</w:t>
+      </w:r>
+    </w:p>
+    <w:p>
+      <w:pPr>
+        <w:spacing w:line="360" w:lineRule="auto"/>
+        <w:jc w:val="both"/>
+        <w:rPr>
+          <w:rFonts w:ascii="Arial" w:eastAsiaTheme="minorEastAsia" w:hAnsi="Arial" w:cs="Arial"/>
+          <w:sz w:val="24"/>
+          <w:szCs w:val="24"/>
+        </w:rPr>
+      </w:pPr>
+      <w:r>
+        <w:rPr>
+          <w:rFonts w:ascii="Arial" w:eastAsiaTheme="minorEastAsia" w:hAnsi="Arial" w:cs="Arial"/>
+          <w:sz w:val="24"/>
+          <w:szCs w:val="24"/>
+        </w:rPr>
+        <w:t xml:space="preserve">Entrada: Una cadena de caracteres en representación del polinomio. Un </w:t>
+      </w:r>
+      <w:proofErr w:type="gramStart"/>
+      <w:r>
+        <w:rPr>
+          <w:rFonts w:ascii="Arial" w:eastAsiaTheme="minorEastAsia" w:hAnsi="Arial" w:cs="Arial"/>
+          <w:sz w:val="24"/>
+          <w:szCs w:val="24"/>
+        </w:rPr>
+        <w:t>p(</w:t>
+      </w:r>
+      <w:proofErr w:type="gramEnd"/>
+      <w:r>
+        <w:rPr>
+          <w:rFonts w:ascii="Arial" w:eastAsiaTheme="minorEastAsia" w:hAnsi="Arial" w:cs="Arial"/>
+          <w:sz w:val="24"/>
+          <w:szCs w:val="24"/>
+        </w:rPr>
+        <w:t xml:space="preserve">0) que es un aproximación a la raíz. </w:t>
+      </w:r>
+    </w:p>
+    <w:p>
+      <w:pPr>
+        <w:spacing w:line="360" w:lineRule="auto"/>
+        <w:jc w:val="both"/>
+        <w:rPr>
+          <w:rFonts w:ascii="Arial" w:eastAsiaTheme="minorEastAsia" w:hAnsi="Arial" w:cs="Arial"/>
+          <w:sz w:val="24"/>
+          <w:szCs w:val="24"/>
+        </w:rPr>
+      </w:pPr>
+      <w:r>
+        <w:rPr>
+          <w:rFonts w:ascii="Arial" w:eastAsiaTheme="minorEastAsia" w:hAnsi="Arial" w:cs="Arial"/>
+          <w:sz w:val="24"/>
+          <w:szCs w:val="24"/>
+        </w:rPr>
+        <w:t>Salida: Un valor real.</w:t>
+      </w:r>
+    </w:p>
+    <w:p>
+      <w:pPr>
+        <w:spacing w:line="360" w:lineRule="auto"/>
+        <w:jc w:val="both"/>
+        <w:rPr>
+          <w:rFonts w:ascii="Arial" w:eastAsiaTheme="minorEastAsia" w:hAnsi="Arial" w:cs="Arial"/>
+          <w:sz w:val="24"/>
+          <w:szCs w:val="24"/>
+          <w:u w:val="single"/>
+        </w:rPr>
+      </w:pPr>
+      <w:r>
+        <w:rPr>
+          <w:rFonts w:ascii="Arial" w:eastAsiaTheme="minorEastAsia" w:hAnsi="Arial" w:cs="Arial"/>
+          <w:sz w:val="24"/>
+          <w:szCs w:val="24"/>
+          <w:u w:val="single"/>
+        </w:rPr>
+        <w:t xml:space="preserve">Especificación del problema: </w:t>
+      </w:r>
+      <w:r>
+        <w:rPr>
+          <w:rFonts w:ascii="Arial" w:eastAsiaTheme="minorEastAsia" w:hAnsi="Arial" w:cs="Arial"/>
+          <w:sz w:val="24"/>
+          <w:szCs w:val="24"/>
+          <w:u w:val="single"/>
+        </w:rPr>
+        <w:t>Método de</w:t>
+      </w:r>
+      <w:r>
+        <w:rPr>
+          <w:rFonts w:ascii="Arial" w:eastAsiaTheme="minorEastAsia" w:hAnsi="Arial" w:cs="Arial"/>
+          <w:sz w:val="24"/>
+          <w:szCs w:val="24"/>
+          <w:u w:val="single"/>
+        </w:rPr>
+        <w:t xml:space="preserve"> bisección</w:t>
+      </w:r>
+    </w:p>
+    <w:p>
+      <w:pPr>
+        <w:spacing w:line="360" w:lineRule="auto"/>
+        <w:jc w:val="both"/>
+        <w:rPr>
+          <w:rFonts w:ascii="Arial" w:eastAsiaTheme="minorEastAsia" w:hAnsi="Arial" w:cs="Arial"/>
+          <w:sz w:val="24"/>
+          <w:szCs w:val="24"/>
+        </w:rPr>
+      </w:pPr>
+      <w:r>
+        <w:rPr>
+          <w:rFonts w:ascii="Arial" w:eastAsiaTheme="minorEastAsia" w:hAnsi="Arial" w:cs="Arial"/>
+          <w:sz w:val="24"/>
+          <w:szCs w:val="24"/>
+        </w:rPr>
+        <w:t xml:space="preserve">Problema: </w:t>
+      </w:r>
+      <w:r>
+        <w:rPr>
+          <w:rFonts w:ascii="Arial" w:eastAsiaTheme="minorEastAsia" w:hAnsi="Arial" w:cs="Arial"/>
+          <w:sz w:val="24"/>
+          <w:szCs w:val="24"/>
+        </w:rPr>
+        <w:t>Encontrar las raíces de un polinomio</w:t>
+      </w:r>
+    </w:p>
+    <w:p>
+      <w:pPr>
+        <w:spacing w:line="360" w:lineRule="auto"/>
+        <w:jc w:val="both"/>
+        <w:rPr>
+          <w:rFonts w:ascii="Arial" w:eastAsiaTheme="minorEastAsia" w:hAnsi="Arial" w:cs="Arial"/>
+          <w:sz w:val="24"/>
+          <w:szCs w:val="24"/>
+        </w:rPr>
+      </w:pPr>
+      <w:r>
+        <w:rPr>
+          <w:rFonts w:ascii="Arial" w:eastAsiaTheme="minorEastAsia" w:hAnsi="Arial" w:cs="Arial"/>
+          <w:sz w:val="24"/>
+          <w:szCs w:val="24"/>
+        </w:rPr>
+        <w:t>Entrada: Una cadena de caracteres en representación del polinomio.</w:t>
+      </w:r>
+      <w:r>
+        <w:rPr>
+          <w:rFonts w:ascii="Arial" w:eastAsiaTheme="minorEastAsia" w:hAnsi="Arial" w:cs="Arial"/>
+          <w:sz w:val="24"/>
+          <w:szCs w:val="24"/>
+        </w:rPr>
+        <w:t xml:space="preserve"> Un valor mínimo y otro máximo, que serán evaluados en la función.</w:t>
+      </w:r>
+    </w:p>
+    <w:p>
+      <w:pPr>
+        <w:spacing w:line="360" w:lineRule="auto"/>
+        <w:jc w:val="both"/>
+        <w:rPr>
+          <w:rFonts w:ascii="Arial" w:eastAsiaTheme="minorEastAsia" w:hAnsi="Arial" w:cs="Arial"/>
+          <w:sz w:val="24"/>
+          <w:szCs w:val="24"/>
+        </w:rPr>
+      </w:pPr>
+      <w:r>
+        <w:rPr>
+          <w:rFonts w:ascii="Arial" w:eastAsiaTheme="minorEastAsia" w:hAnsi="Arial" w:cs="Arial"/>
+          <w:sz w:val="24"/>
+          <w:szCs w:val="24"/>
+        </w:rPr>
+        <w:t>Salida: Un valor real.</w:t>
+      </w:r>
+    </w:p>
+    <w:p>
+      <w:pPr>
+        <w:spacing w:line="360" w:lineRule="auto"/>
+        <w:jc w:val="both"/>
+        <w:rPr>
+          <w:rFonts w:ascii="Arial" w:eastAsiaTheme="minorEastAsia" w:hAnsi="Arial" w:cs="Arial"/>
+          <w:sz w:val="24"/>
+          <w:szCs w:val="24"/>
+        </w:rPr>
+      </w:pPr>
+    </w:p>
+    <w:p>
+      <w:pPr>
+        <w:spacing w:line="360" w:lineRule="auto"/>
+        <w:jc w:val="both"/>
+        <w:rPr>
+          <w:rFonts w:ascii="Arial" w:eastAsiaTheme="minorEastAsia" w:hAnsi="Arial" w:cs="Arial"/>
+          <w:sz w:val="24"/>
+          <w:szCs w:val="24"/>
+        </w:rPr>
+      </w:pPr>
+    </w:p>
+    <w:p>
+      <w:pPr>
+        <w:spacing w:line="360" w:lineRule="auto"/>
+        <w:jc w:val="both"/>
+        <w:rPr>
+          <w:rFonts w:ascii="Arial" w:eastAsiaTheme="minorEastAsia" w:hAnsi="Arial" w:cs="Arial"/>
+          <w:sz w:val="24"/>
+          <w:szCs w:val="24"/>
+        </w:rPr>
+      </w:pPr>
+    </w:p>
+    <w:p>
+      <w:pPr>
+        <w:spacing w:line="360" w:lineRule="auto"/>
+        <w:jc w:val="both"/>
+        <w:rPr>
+          <w:rFonts w:ascii="Arial" w:eastAsiaTheme="minorEastAsia" w:hAnsi="Arial" w:cs="Arial"/>
+          <w:sz w:val="24"/>
+          <w:szCs w:val="24"/>
+        </w:rPr>
+      </w:pPr>
+    </w:p>
+    <w:p>
+      <w:pPr>
+        <w:spacing w:line="360" w:lineRule="auto"/>
+        <w:jc w:val="both"/>
+        <w:rPr>
+          <w:rFonts w:ascii="Arial" w:eastAsiaTheme="minorEastAsia" w:hAnsi="Arial" w:cs="Arial"/>
+          <w:b/>
+          <w:sz w:val="24"/>
+          <w:szCs w:val="24"/>
+          <w:u w:val="single"/>
+        </w:rPr>
+      </w:pPr>
+      <w:r>
+        <w:rPr>
+          <w:rFonts w:ascii="Arial" w:eastAsiaTheme="minorEastAsia" w:hAnsi="Arial" w:cs="Arial"/>
+          <w:b/>
+          <w:sz w:val="24"/>
+          <w:szCs w:val="24"/>
+        </w:rPr>
+        <w:lastRenderedPageBreak/>
+        <w:t>Paso 7. Implementación del diseño</w:t>
+      </w:r>
+      <w:bookmarkStart w:id="0" w:name="_GoBack"/>
+      <w:bookmarkEnd w:id="0"/>
+    </w:p>
+    <w:p>
+      <w:pPr>
+        <w:spacing w:line="360" w:lineRule="auto"/>
+        <w:jc w:val="both"/>
+        <w:rPr>
+          <w:rFonts w:ascii="Arial" w:eastAsiaTheme="minorEastAsia" w:hAnsi="Arial" w:cs="Arial"/>
+          <w:b/>
+          <w:sz w:val="24"/>
+          <w:szCs w:val="24"/>
+        </w:rPr>
+      </w:pPr>
+      <w:r>
+        <w:rPr>
+          <w:rFonts w:ascii="Arial" w:eastAsiaTheme="minorEastAsia" w:hAnsi="Arial" w:cs="Arial"/>
+          <w:b/>
+          <w:sz w:val="24"/>
+          <w:szCs w:val="24"/>
+        </w:rPr>
+        <w:t>Diagrama de clases</w:t>
+      </w:r>
+    </w:p>
+    <w:p>
+      <w:pPr>
+        <w:spacing w:line="360" w:lineRule="auto"/>
+        <w:jc w:val="both"/>
+        <w:rPr>
+          <w:rFonts w:ascii="Arial" w:eastAsiaTheme="minorEastAsia" w:hAnsi="Arial" w:cs="Arial"/>
+          <w:b/>
+          <w:sz w:val="24"/>
+          <w:szCs w:val="24"/>
+        </w:rPr>
+      </w:pPr>
+      <w:r>
+        <w:rPr>
+          <w:rFonts w:ascii="Arial" w:eastAsiaTheme="minorEastAsia" w:hAnsi="Arial" w:cs="Arial"/>
+          <w:b/>
+          <w:noProof/>
+          <w:sz w:val="24"/>
+          <w:szCs w:val="24"/>
+        </w:rPr>
+        <w:drawing>
+          <wp:inline distT="0" distB="0" distL="0" distR="0">
+            <wp:extent cx="5610225" cy="3562350"/>
+            <wp:effectExtent l="0" t="0" r="0" b="0"/>
+            <wp:docPr id="1" name="Imagen 1" descr="D:\Descargas\Lab2Uni 3 (1).png"/>
+            <wp:cNvGraphicFramePr>
+              <a:graphicFrameLocks xmlns:a="http://schemas.openxmlformats.org/drawingml/2006/main" noChangeAspect="1"/>
+            </wp:cNvGraphicFramePr>
+            <a:graphic xmlns:a="http://schemas.openxmlformats.org/drawingml/2006/main">
+              <a:graphicData uri="http://schemas.openxmlformats.org/drawingml/2006/picture">
+                <pic:pic xmlns:pic="http://schemas.openxmlformats.org/drawingml/2006/picture">
+                  <pic:nvPicPr>
+                    <pic:cNvPr id="0" name="Picture 1" descr="D:\Descargas\Lab2Uni 3 (1).png"/>
+                    <pic:cNvPicPr>
+                      <a:picLocks noChangeAspect="1" noChangeArrowheads="1"/>
+                    </pic:cNvPicPr>
+                  </pic:nvPicPr>
+                  <pic:blipFill>
+                    <a:blip r:embed="rId17" cstate="print">
+                      <a:extLst>
+                        <a:ext uri="{28A0092B-C50C-407E-A947-70E740481C1C}">
+                          <a14:useLocalDpi xmlns:a14="http://schemas.microsoft.com/office/drawing/2010/main" val="0"/>
+                        </a:ext>
+                      </a:extLst>
+                    </a:blip>
+                    <a:srcRect/>
+                    <a:stretch>
+                      <a:fillRect/>
+                    </a:stretch>
+                  </pic:blipFill>
+                  <pic:spPr bwMode="auto">
+                    <a:xfrm>
+                      <a:off x="0" y="0"/>
+                      <a:ext cx="5610225" cy="3562350"/>
+                    </a:xfrm>
+                    <a:prstGeom prst="rect">
+                      <a:avLst/>
+                    </a:prstGeom>
+                    <a:noFill/>
+                    <a:ln>
+                      <a:noFill/>
+                    </a:ln>
+                  </pic:spPr>
+                </pic:pic>
+              </a:graphicData>
+            </a:graphic>
+          </wp:inline>
+        </w:drawing>
+      </w:r>
+    </w:p>
+    <w:p>
+      <w:pPr>
+        <w:spacing w:line="360" w:lineRule="auto"/>
+        <w:jc w:val="both"/>
+        <w:rPr>
+          <w:rFonts w:ascii="Arial" w:eastAsiaTheme="minorEastAsia" w:hAnsi="Arial" w:cs="Arial"/>
+          <w:sz w:val="24"/>
+          <w:szCs w:val="24"/>
         </w:rPr>
       </w:pPr>
     </w:p>
     <w:sectPr>
-      <w:headerReference w:type="first" r:id="rId17"/>
+      <w:footerReference w:type="default" r:id="rId18"/>
+      <w:headerReference w:type="first" r:id="rId19"/>
       <w:pgSz w:w="12240" w:h="15840"/>
       <w:pgMar w:top="1417" w:right="1701" w:bottom="1417" w:left="1701" w:header="709" w:footer="708" w:gutter="0"/>
       <w:cols w:space="708"/>
@@ -8273,7 +9631,7 @@
 </file>
 
 <file path=word/endnotes.xml><?xml version="1.0" encoding="utf-8"?>
-<w:endnotes xmlns:wpc="http://schemas.microsoft.com/office/word/2010/wordprocessingCanvas" xmlns:cx="http://schemas.microsoft.com/office/drawing/2014/chartex" xmlns:mc="http://schemas.openxmlformats.org/markup-compatibility/2006" xmlns:o="urn:schemas-microsoft-com:office:office" xmlns:r="http://schemas.openxmlformats.org/officeDocument/2006/relationships" xmlns:m="http://schemas.openxmlformats.org/officeDocument/2006/math" xmlns:v="urn:schemas-microsoft-com:vml" xmlns:wp14="http://schemas.microsoft.com/office/word/2010/wordprocessingDrawing" xmlns:wp="http://schemas.openxmlformats.org/drawingml/2006/wordprocessingDrawing" xmlns:w10="urn:schemas-microsoft-com:office:word" xmlns:w="http://schemas.openxmlformats.org/wordprocessingml/2006/main" xmlns:w14="http://schemas.microsoft.com/office/word/2010/wordml" xmlns:w15="http://schemas.microsoft.com/office/word/2012/wordml" xmlns:w16se="http://schemas.microsoft.com/office/word/2015/wordml/symex" xmlns:wpg="http://schemas.microsoft.com/office/word/2010/wordprocessingGroup" xmlns:wpi="http://schemas.microsoft.com/office/word/2010/wordprocessingInk" xmlns:wne="http://schemas.microsoft.com/office/word/2006/wordml" xmlns:wps="http://schemas.microsoft.com/office/word/2010/wordprocessingShape" mc:Ignorable="w14 w15 w16se wp14">
+<w:endnotes xmlns:wpc="http://schemas.microsoft.com/office/word/2010/wordprocessingCanvas" xmlns:cx="http://schemas.microsoft.com/office/drawing/2014/chartex" xmlns:cx1="http://schemas.microsoft.com/office/drawing/2015/9/8/chartex" xmlns:cx2="http://schemas.microsoft.com/office/drawing/2015/10/21/chartex" xmlns:cx3="http://schemas.microsoft.com/office/drawing/2016/5/9/chartex" xmlns:cx4="http://schemas.microsoft.com/office/drawing/2016/5/10/chartex" xmlns:cx5="http://schemas.microsoft.com/office/drawing/2016/5/11/chartex" xmlns:cx6="http://schemas.microsoft.com/office/drawing/2016/5/12/chartex" xmlns:cx7="http://schemas.microsoft.com/office/drawing/2016/5/13/chartex" xmlns:cx8="http://schemas.microsoft.com/office/drawing/2016/5/14/chartex" xmlns:mc="http://schemas.openxmlformats.org/markup-compatibility/2006" xmlns:aink="http://schemas.microsoft.com/office/drawing/2016/ink" xmlns:am3d="http://schemas.microsoft.com/office/drawing/2017/model3d" xmlns:o="urn:schemas-microsoft-com:office:office" xmlns:r="http://schemas.openxmlformats.org/officeDocument/2006/relationships" xmlns:m="http://schemas.openxmlformats.org/officeDocument/2006/math" xmlns:v="urn:schemas-microsoft-com:vml" xmlns:wp14="http://schemas.microsoft.com/office/word/2010/wordprocessingDrawing" xmlns:wp="http://schemas.openxmlformats.org/drawingml/2006/wordprocessingDrawing" xmlns:w10="urn:schemas-microsoft-com:office:word" xmlns:w="http://schemas.openxmlformats.org/wordprocessingml/2006/main" xmlns:w14="http://schemas.microsoft.com/office/word/2010/wordml" xmlns:w15="http://schemas.microsoft.com/office/word/2012/wordml" xmlns:w16cid="http://schemas.microsoft.com/office/word/2016/wordml/cid" xmlns:w16se="http://schemas.microsoft.com/office/word/2015/wordml/symex" xmlns:wpg="http://schemas.microsoft.com/office/word/2010/wordprocessingGroup" xmlns:wpi="http://schemas.microsoft.com/office/word/2010/wordprocessingInk" xmlns:wne="http://schemas.microsoft.com/office/word/2006/wordml" xmlns:wps="http://schemas.microsoft.com/office/word/2010/wordprocessingShape" mc:Ignorable="w14 w15 w16se w16cid wp14">
   <w:endnote w:type="separator" w:id="-1">
     <w:p>
       <w:pPr>
@@ -8297,8 +9655,72 @@
 </w:endnotes>
 </file>
 
+<file path=word/footer1.xml><?xml version="1.0" encoding="utf-8"?>
+<w:ftr xmlns:wpc="http://schemas.microsoft.com/office/word/2010/wordprocessingCanvas" xmlns:cx="http://schemas.microsoft.com/office/drawing/2014/chartex" xmlns:cx1="http://schemas.microsoft.com/office/drawing/2015/9/8/chartex" xmlns:cx2="http://schemas.microsoft.com/office/drawing/2015/10/21/chartex" xmlns:cx3="http://schemas.microsoft.com/office/drawing/2016/5/9/chartex" xmlns:cx4="http://schemas.microsoft.com/office/drawing/2016/5/10/chartex" xmlns:cx5="http://schemas.microsoft.com/office/drawing/2016/5/11/chartex" xmlns:cx6="http://schemas.microsoft.com/office/drawing/2016/5/12/chartex" xmlns:cx7="http://schemas.microsoft.com/office/drawing/2016/5/13/chartex" xmlns:cx8="http://schemas.microsoft.com/office/drawing/2016/5/14/chartex" xmlns:mc="http://schemas.openxmlformats.org/markup-compatibility/2006" xmlns:aink="http://schemas.microsoft.com/office/drawing/2016/ink" xmlns:am3d="http://schemas.microsoft.com/office/drawing/2017/model3d" xmlns:o="urn:schemas-microsoft-com:office:office" xmlns:r="http://schemas.openxmlformats.org/officeDocument/2006/relationships" xmlns:m="http://schemas.openxmlformats.org/officeDocument/2006/math" xmlns:v="urn:schemas-microsoft-com:vml" xmlns:wp14="http://schemas.microsoft.com/office/word/2010/wordprocessingDrawing" xmlns:wp="http://schemas.openxmlformats.org/drawingml/2006/wordprocessingDrawing" xmlns:w10="urn:schemas-microsoft-com:office:word" xmlns:w="http://schemas.openxmlformats.org/wordprocessingml/2006/main" xmlns:w14="http://schemas.microsoft.com/office/word/2010/wordml" xmlns:w15="http://schemas.microsoft.com/office/word/2012/wordml" xmlns:w16cid="http://schemas.microsoft.com/office/word/2016/wordml/cid" xmlns:w16se="http://schemas.microsoft.com/office/word/2015/wordml/symex" xmlns:wpg="http://schemas.microsoft.com/office/word/2010/wordprocessingGroup" xmlns:wpi="http://schemas.microsoft.com/office/word/2010/wordprocessingInk" xmlns:wne="http://schemas.microsoft.com/office/word/2006/wordml" xmlns:wps="http://schemas.microsoft.com/office/word/2010/wordprocessingShape" mc:Ignorable="w14 w15 w16se w16cid wp14">
+  <w:p>
+    <w:pPr>
+      <w:pStyle w:val="Piedepgina"/>
+      <w:jc w:val="right"/>
+      <w:rPr>
+        <w:b/>
+        <w:sz w:val="18"/>
+      </w:rPr>
+    </w:pPr>
+    <w:r>
+      <w:rPr>
+        <w:b/>
+        <w:sz w:val="18"/>
+      </w:rPr>
+      <w:t>Dennys Mosquera – A00347874</w:t>
+    </w:r>
+  </w:p>
+  <w:p>
+    <w:pPr>
+      <w:pStyle w:val="Piedepgina"/>
+      <w:jc w:val="right"/>
+      <w:rPr>
+        <w:b/>
+        <w:sz w:val="18"/>
+      </w:rPr>
+    </w:pPr>
+    <w:proofErr w:type="spellStart"/>
+    <w:r>
+      <w:rPr>
+        <w:b/>
+        <w:sz w:val="18"/>
+      </w:rPr>
+      <w:t>Wbeymerth</w:t>
+    </w:r>
+    <w:proofErr w:type="spellEnd"/>
+    <w:r>
+      <w:rPr>
+        <w:b/>
+        <w:sz w:val="18"/>
+      </w:rPr>
+      <w:t xml:space="preserve"> </w:t>
+    </w:r>
+    <w:proofErr w:type="gramStart"/>
+    <w:r>
+      <w:rPr>
+        <w:b/>
+        <w:sz w:val="18"/>
+      </w:rPr>
+      <w:t>Gallego</w:t>
+    </w:r>
+    <w:proofErr w:type="gramEnd"/>
+    <w:r>
+      <w:rPr>
+        <w:b/>
+        <w:sz w:val="18"/>
+      </w:rPr>
+      <w:t xml:space="preserve"> </w:t>
+    </w:r>
+  </w:p>
+</w:ftr>
+</file>
+
 <file path=word/footnotes.xml><?xml version="1.0" encoding="utf-8"?>
-<w:footnotes xmlns:wpc="http://schemas.microsoft.com/office/word/2010/wordprocessingCanvas" xmlns:cx="http://schemas.microsoft.com/office/drawing/2014/chartex" xmlns:mc="http://schemas.openxmlformats.org/markup-compatibility/2006" xmlns:o="urn:schemas-microsoft-com:office:office" xmlns:r="http://schemas.openxmlformats.org/officeDocument/2006/relationships" xmlns:m="http://schemas.openxmlformats.org/officeDocument/2006/math" xmlns:v="urn:schemas-microsoft-com:vml" xmlns:wp14="http://schemas.microsoft.com/office/word/2010/wordprocessingDrawing" xmlns:wp="http://schemas.openxmlformats.org/drawingml/2006/wordprocessingDrawing" xmlns:w10="urn:schemas-microsoft-com:office:word" xmlns:w="http://schemas.openxmlformats.org/wordprocessingml/2006/main" xmlns:w14="http://schemas.microsoft.com/office/word/2010/wordml" xmlns:w15="http://schemas.microsoft.com/office/word/2012/wordml" xmlns:w16se="http://schemas.microsoft.com/office/word/2015/wordml/symex" xmlns:wpg="http://schemas.microsoft.com/office/word/2010/wordprocessingGroup" xmlns:wpi="http://schemas.microsoft.com/office/word/2010/wordprocessingInk" xmlns:wne="http://schemas.microsoft.com/office/word/2006/wordml" xmlns:wps="http://schemas.microsoft.com/office/word/2010/wordprocessingShape" mc:Ignorable="w14 w15 w16se wp14">
+<w:footnotes xmlns:wpc="http://schemas.microsoft.com/office/word/2010/wordprocessingCanvas" xmlns:cx="http://schemas.microsoft.com/office/drawing/2014/chartex" xmlns:cx1="http://schemas.microsoft.com/office/drawing/2015/9/8/chartex" xmlns:cx2="http://schemas.microsoft.com/office/drawing/2015/10/21/chartex" xmlns:cx3="http://schemas.microsoft.com/office/drawing/2016/5/9/chartex" xmlns:cx4="http://schemas.microsoft.com/office/drawing/2016/5/10/chartex" xmlns:cx5="http://schemas.microsoft.com/office/drawing/2016/5/11/chartex" xmlns:cx6="http://schemas.microsoft.com/office/drawing/2016/5/12/chartex" xmlns:cx7="http://schemas.microsoft.com/office/drawing/2016/5/13/chartex" xmlns:cx8="http://schemas.microsoft.com/office/drawing/2016/5/14/chartex" xmlns:mc="http://schemas.openxmlformats.org/markup-compatibility/2006" xmlns:aink="http://schemas.microsoft.com/office/drawing/2016/ink" xmlns:am3d="http://schemas.microsoft.com/office/drawing/2017/model3d" xmlns:o="urn:schemas-microsoft-com:office:office" xmlns:r="http://schemas.openxmlformats.org/officeDocument/2006/relationships" xmlns:m="http://schemas.openxmlformats.org/officeDocument/2006/math" xmlns:v="urn:schemas-microsoft-com:vml" xmlns:wp14="http://schemas.microsoft.com/office/word/2010/wordprocessingDrawing" xmlns:wp="http://schemas.openxmlformats.org/drawingml/2006/wordprocessingDrawing" xmlns:w10="urn:schemas-microsoft-com:office:word" xmlns:w="http://schemas.openxmlformats.org/wordprocessingml/2006/main" xmlns:w14="http://schemas.microsoft.com/office/word/2010/wordml" xmlns:w15="http://schemas.microsoft.com/office/word/2012/wordml" xmlns:w16cid="http://schemas.microsoft.com/office/word/2016/wordml/cid" xmlns:w16se="http://schemas.microsoft.com/office/word/2015/wordml/symex" xmlns:wpg="http://schemas.microsoft.com/office/word/2010/wordprocessingGroup" xmlns:wpi="http://schemas.microsoft.com/office/word/2010/wordprocessingInk" xmlns:wne="http://schemas.microsoft.com/office/word/2006/wordml" xmlns:wps="http://schemas.microsoft.com/office/word/2010/wordprocessingShape" mc:Ignorable="w14 w15 w16se w16cid wp14">
   <w:footnote w:type="separator" w:id="-1">
     <w:p>
       <w:pPr>
@@ -8323,7 +9745,7 @@
 </file>
 
 <file path=word/header1.xml><?xml version="1.0" encoding="utf-8"?>
-<w:hdr xmlns:wpc="http://schemas.microsoft.com/office/word/2010/wordprocessingCanvas" xmlns:cx="http://schemas.microsoft.com/office/drawing/2014/chartex" xmlns:mc="http://schemas.openxmlformats.org/markup-compatibility/2006" xmlns:o="urn:schemas-microsoft-com:office:office" xmlns:r="http://schemas.openxmlformats.org/officeDocument/2006/relationships" xmlns:m="http://schemas.openxmlformats.org/officeDocument/2006/math" xmlns:v="urn:schemas-microsoft-com:vml" xmlns:wp14="http://schemas.microsoft.com/office/word/2010/wordprocessingDrawing" xmlns:wp="http://schemas.openxmlformats.org/drawingml/2006/wordprocessingDrawing" xmlns:w10="urn:schemas-microsoft-com:office:word" xmlns:w="http://schemas.openxmlformats.org/wordprocessingml/2006/main" xmlns:w14="http://schemas.microsoft.com/office/word/2010/wordml" xmlns:w15="http://schemas.microsoft.com/office/word/2012/wordml" xmlns:w16se="http://schemas.microsoft.com/office/word/2015/wordml/symex" xmlns:wpg="http://schemas.microsoft.com/office/word/2010/wordprocessingGroup" xmlns:wpi="http://schemas.microsoft.com/office/word/2010/wordprocessingInk" xmlns:wne="http://schemas.microsoft.com/office/word/2006/wordml" xmlns:wps="http://schemas.microsoft.com/office/word/2010/wordprocessingShape" mc:Ignorable="w14 w15 w16se wp14">
+<w:hdr xmlns:wpc="http://schemas.microsoft.com/office/word/2010/wordprocessingCanvas" xmlns:cx="http://schemas.microsoft.com/office/drawing/2014/chartex" xmlns:cx1="http://schemas.microsoft.com/office/drawing/2015/9/8/chartex" xmlns:cx2="http://schemas.microsoft.com/office/drawing/2015/10/21/chartex" xmlns:cx3="http://schemas.microsoft.com/office/drawing/2016/5/9/chartex" xmlns:cx4="http://schemas.microsoft.com/office/drawing/2016/5/10/chartex" xmlns:cx5="http://schemas.microsoft.com/office/drawing/2016/5/11/chartex" xmlns:cx6="http://schemas.microsoft.com/office/drawing/2016/5/12/chartex" xmlns:cx7="http://schemas.microsoft.com/office/drawing/2016/5/13/chartex" xmlns:cx8="http://schemas.microsoft.com/office/drawing/2016/5/14/chartex" xmlns:mc="http://schemas.openxmlformats.org/markup-compatibility/2006" xmlns:aink="http://schemas.microsoft.com/office/drawing/2016/ink" xmlns:am3d="http://schemas.microsoft.com/office/drawing/2017/model3d" xmlns:o="urn:schemas-microsoft-com:office:office" xmlns:r="http://schemas.openxmlformats.org/officeDocument/2006/relationships" xmlns:m="http://schemas.openxmlformats.org/officeDocument/2006/math" xmlns:v="urn:schemas-microsoft-com:vml" xmlns:wp14="http://schemas.microsoft.com/office/word/2010/wordprocessingDrawing" xmlns:wp="http://schemas.openxmlformats.org/drawingml/2006/wordprocessingDrawing" xmlns:w10="urn:schemas-microsoft-com:office:word" xmlns:w="http://schemas.openxmlformats.org/wordprocessingml/2006/main" xmlns:w14="http://schemas.microsoft.com/office/word/2010/wordml" xmlns:w15="http://schemas.microsoft.com/office/word/2012/wordml" xmlns:w16cid="http://schemas.microsoft.com/office/word/2016/wordml/cid" xmlns:w16se="http://schemas.microsoft.com/office/word/2015/wordml/symex" xmlns:wpg="http://schemas.microsoft.com/office/word/2010/wordprocessingGroup" xmlns:wpi="http://schemas.microsoft.com/office/word/2010/wordprocessingInk" xmlns:wne="http://schemas.microsoft.com/office/word/2006/wordml" xmlns:wps="http://schemas.microsoft.com/office/word/2010/wordprocessingShape" mc:Ignorable="w14 w15 w16se w16cid wp14">
   <w:p>
     <w:pPr>
       <w:pStyle w:val="Encabezado"/>
@@ -8605,8 +10027,347 @@
 </file>
 
 <file path=word/numbering.xml><?xml version="1.0" encoding="utf-8"?>
-<w:numbering xmlns:wpc="http://schemas.microsoft.com/office/word/2010/wordprocessingCanvas" xmlns:cx="http://schemas.microsoft.com/office/drawing/2014/chartex" xmlns:mc="http://schemas.openxmlformats.org/markup-compatibility/2006" xmlns:o="urn:schemas-microsoft-com:office:office" xmlns:r="http://schemas.openxmlformats.org/officeDocument/2006/relationships" xmlns:m="http://schemas.openxmlformats.org/officeDocument/2006/math" xmlns:v="urn:schemas-microsoft-com:vml" xmlns:wp14="http://schemas.microsoft.com/office/word/2010/wordprocessingDrawing" xmlns:wp="http://schemas.openxmlformats.org/drawingml/2006/wordprocessingDrawing" xmlns:w10="urn:schemas-microsoft-com:office:word" xmlns:w="http://schemas.openxmlformats.org/wordprocessingml/2006/main" xmlns:w14="http://schemas.microsoft.com/office/word/2010/wordml" xmlns:w15="http://schemas.microsoft.com/office/word/2012/wordml" xmlns:w16se="http://schemas.microsoft.com/office/word/2015/wordml/symex" xmlns:wpg="http://schemas.microsoft.com/office/word/2010/wordprocessingGroup" xmlns:wpi="http://schemas.microsoft.com/office/word/2010/wordprocessingInk" xmlns:wne="http://schemas.microsoft.com/office/word/2006/wordml" xmlns:wps="http://schemas.microsoft.com/office/word/2010/wordprocessingShape" mc:Ignorable="w14 w15 w16se wp14">
+<w:numbering xmlns:wpc="http://schemas.microsoft.com/office/word/2010/wordprocessingCanvas" xmlns:cx="http://schemas.microsoft.com/office/drawing/2014/chartex" xmlns:cx1="http://schemas.microsoft.com/office/drawing/2015/9/8/chartex" xmlns:cx2="http://schemas.microsoft.com/office/drawing/2015/10/21/chartex" xmlns:cx3="http://schemas.microsoft.com/office/drawing/2016/5/9/chartex" xmlns:cx4="http://schemas.microsoft.com/office/drawing/2016/5/10/chartex" xmlns:cx5="http://schemas.microsoft.com/office/drawing/2016/5/11/chartex" xmlns:cx6="http://schemas.microsoft.com/office/drawing/2016/5/12/chartex" xmlns:cx7="http://schemas.microsoft.com/office/drawing/2016/5/13/chartex" xmlns:cx8="http://schemas.microsoft.com/office/drawing/2016/5/14/chartex" xmlns:mc="http://schemas.openxmlformats.org/markup-compatibility/2006" xmlns:aink="http://schemas.microsoft.com/office/drawing/2016/ink" xmlns:am3d="http://schemas.microsoft.com/office/drawing/2017/model3d" xmlns:o="urn:schemas-microsoft-com:office:office" xmlns:r="http://schemas.openxmlformats.org/officeDocument/2006/relationships" xmlns:m="http://schemas.openxmlformats.org/officeDocument/2006/math" xmlns:v="urn:schemas-microsoft-com:vml" xmlns:wp14="http://schemas.microsoft.com/office/word/2010/wordprocessingDrawing" xmlns:wp="http://schemas.openxmlformats.org/drawingml/2006/wordprocessingDrawing" xmlns:w10="urn:schemas-microsoft-com:office:word" xmlns:w="http://schemas.openxmlformats.org/wordprocessingml/2006/main" xmlns:w14="http://schemas.microsoft.com/office/word/2010/wordml" xmlns:w15="http://schemas.microsoft.com/office/word/2012/wordml" xmlns:w16cid="http://schemas.microsoft.com/office/word/2016/wordml/cid" xmlns:w16se="http://schemas.microsoft.com/office/word/2015/wordml/symex" xmlns:wpg="http://schemas.microsoft.com/office/word/2010/wordprocessingGroup" xmlns:wpi="http://schemas.microsoft.com/office/word/2010/wordprocessingInk" xmlns:wne="http://schemas.microsoft.com/office/word/2006/wordml" xmlns:wps="http://schemas.microsoft.com/office/word/2010/wordprocessingShape" mc:Ignorable="w14 w15 w16se w16cid wp14">
   <w:abstractNum w:abstractNumId="0" w15:restartNumberingAfterBreak="0">
+    <w:nsid w:val="03950F34"/>
+    <w:multiLevelType w:val="hybridMultilevel"/>
+    <w:tmpl w:val="D310983A"/>
+    <w:lvl w:ilvl="0" w:tplc="240A0001">
+      <w:start w:val="1"/>
+      <w:numFmt w:val="bullet"/>
+      <w:lvlText w:val=""/>
+      <w:lvlJc w:val="left"/>
+      <w:pPr>
+        <w:ind w:left="720" w:hanging="360"/>
+      </w:pPr>
+      <w:rPr>
+        <w:rFonts w:ascii="Symbol" w:hAnsi="Symbol" w:hint="default"/>
+      </w:rPr>
+    </w:lvl>
+    <w:lvl w:ilvl="1" w:tplc="240A0003" w:tentative="1">
+      <w:start w:val="1"/>
+      <w:numFmt w:val="bullet"/>
+      <w:lvlText w:val="o"/>
+      <w:lvlJc w:val="left"/>
+      <w:pPr>
+        <w:ind w:left="1440" w:hanging="360"/>
+      </w:pPr>
+      <w:rPr>
+        <w:rFonts w:ascii="Courier New" w:hAnsi="Courier New" w:cs="Courier New" w:hint="default"/>
+      </w:rPr>
+    </w:lvl>
+    <w:lvl w:ilvl="2" w:tplc="240A0005" w:tentative="1">
+      <w:start w:val="1"/>
+      <w:numFmt w:val="bullet"/>
+      <w:lvlText w:val=""/>
+      <w:lvlJc w:val="left"/>
+      <w:pPr>
+        <w:ind w:left="2160" w:hanging="360"/>
+      </w:pPr>
+      <w:rPr>
+        <w:rFonts w:ascii="Wingdings" w:hAnsi="Wingdings" w:hint="default"/>
+      </w:rPr>
+    </w:lvl>
+    <w:lvl w:ilvl="3" w:tplc="240A0001" w:tentative="1">
+      <w:start w:val="1"/>
+      <w:numFmt w:val="bullet"/>
+      <w:lvlText w:val=""/>
+      <w:lvlJc w:val="left"/>
+      <w:pPr>
+        <w:ind w:left="2880" w:hanging="360"/>
+      </w:pPr>
+      <w:rPr>
+        <w:rFonts w:ascii="Symbol" w:hAnsi="Symbol" w:hint="default"/>
+      </w:rPr>
+    </w:lvl>
+    <w:lvl w:ilvl="4" w:tplc="240A0003" w:tentative="1">
+      <w:start w:val="1"/>
+      <w:numFmt w:val="bullet"/>
+      <w:lvlText w:val="o"/>
+      <w:lvlJc w:val="left"/>
+      <w:pPr>
+        <w:ind w:left="3600" w:hanging="360"/>
+      </w:pPr>
+      <w:rPr>
+        <w:rFonts w:ascii="Courier New" w:hAnsi="Courier New" w:cs="Courier New" w:hint="default"/>
+      </w:rPr>
+    </w:lvl>
+    <w:lvl w:ilvl="5" w:tplc="240A0005" w:tentative="1">
+      <w:start w:val="1"/>
+      <w:numFmt w:val="bullet"/>
+      <w:lvlText w:val=""/>
+      <w:lvlJc w:val="left"/>
+      <w:pPr>
+        <w:ind w:left="4320" w:hanging="360"/>
+      </w:pPr>
+      <w:rPr>
+        <w:rFonts w:ascii="Wingdings" w:hAnsi="Wingdings" w:hint="default"/>
+      </w:rPr>
+    </w:lvl>
+    <w:lvl w:ilvl="6" w:tplc="240A0001" w:tentative="1">
+      <w:start w:val="1"/>
+      <w:numFmt w:val="bullet"/>
+      <w:lvlText w:val=""/>
+      <w:lvlJc w:val="left"/>
+      <w:pPr>
+        <w:ind w:left="5040" w:hanging="360"/>
+      </w:pPr>
+      <w:rPr>
+        <w:rFonts w:ascii="Symbol" w:hAnsi="Symbol" w:hint="default"/>
+      </w:rPr>
+    </w:lvl>
+    <w:lvl w:ilvl="7" w:tplc="240A0003" w:tentative="1">
+      <w:start w:val="1"/>
+      <w:numFmt w:val="bullet"/>
+      <w:lvlText w:val="o"/>
+      <w:lvlJc w:val="left"/>
+      <w:pPr>
+        <w:ind w:left="5760" w:hanging="360"/>
+      </w:pPr>
+      <w:rPr>
+        <w:rFonts w:ascii="Courier New" w:hAnsi="Courier New" w:cs="Courier New" w:hint="default"/>
+      </w:rPr>
+    </w:lvl>
+    <w:lvl w:ilvl="8" w:tplc="240A0005" w:tentative="1">
+      <w:start w:val="1"/>
+      <w:numFmt w:val="bullet"/>
+      <w:lvlText w:val=""/>
+      <w:lvlJc w:val="left"/>
+      <w:pPr>
+        <w:ind w:left="6480" w:hanging="360"/>
+      </w:pPr>
+      <w:rPr>
+        <w:rFonts w:ascii="Wingdings" w:hAnsi="Wingdings" w:hint="default"/>
+      </w:rPr>
+    </w:lvl>
+  </w:abstractNum>
+  <w:abstractNum w:abstractNumId="1" w15:restartNumberingAfterBreak="0">
+    <w:nsid w:val="063A21D0"/>
+    <w:multiLevelType w:val="hybridMultilevel"/>
+    <w:tmpl w:val="A32A2372"/>
+    <w:lvl w:ilvl="0" w:tplc="240A0001">
+      <w:start w:val="1"/>
+      <w:numFmt w:val="bullet"/>
+      <w:lvlText w:val=""/>
+      <w:lvlJc w:val="left"/>
+      <w:pPr>
+        <w:ind w:left="720" w:hanging="360"/>
+      </w:pPr>
+      <w:rPr>
+        <w:rFonts w:ascii="Symbol" w:hAnsi="Symbol" w:hint="default"/>
+      </w:rPr>
+    </w:lvl>
+    <w:lvl w:ilvl="1" w:tplc="240A0003" w:tentative="1">
+      <w:start w:val="1"/>
+      <w:numFmt w:val="bullet"/>
+      <w:lvlText w:val="o"/>
+      <w:lvlJc w:val="left"/>
+      <w:pPr>
+        <w:ind w:left="1440" w:hanging="360"/>
+      </w:pPr>
+      <w:rPr>
+        <w:rFonts w:ascii="Courier New" w:hAnsi="Courier New" w:cs="Courier New" w:hint="default"/>
+      </w:rPr>
+    </w:lvl>
+    <w:lvl w:ilvl="2" w:tplc="240A0005" w:tentative="1">
+      <w:start w:val="1"/>
+      <w:numFmt w:val="bullet"/>
+      <w:lvlText w:val=""/>
+      <w:lvlJc w:val="left"/>
+      <w:pPr>
+        <w:ind w:left="2160" w:hanging="360"/>
+      </w:pPr>
+      <w:rPr>
+        <w:rFonts w:ascii="Wingdings" w:hAnsi="Wingdings" w:hint="default"/>
+      </w:rPr>
+    </w:lvl>
+    <w:lvl w:ilvl="3" w:tplc="240A0001" w:tentative="1">
+      <w:start w:val="1"/>
+      <w:numFmt w:val="bullet"/>
+      <w:lvlText w:val=""/>
+      <w:lvlJc w:val="left"/>
+      <w:pPr>
+        <w:ind w:left="2880" w:hanging="360"/>
+      </w:pPr>
+      <w:rPr>
+        <w:rFonts w:ascii="Symbol" w:hAnsi="Symbol" w:hint="default"/>
+      </w:rPr>
+    </w:lvl>
+    <w:lvl w:ilvl="4" w:tplc="240A0003" w:tentative="1">
+      <w:start w:val="1"/>
+      <w:numFmt w:val="bullet"/>
+      <w:lvlText w:val="o"/>
+      <w:lvlJc w:val="left"/>
+      <w:pPr>
+        <w:ind w:left="3600" w:hanging="360"/>
+      </w:pPr>
+      <w:rPr>
+        <w:rFonts w:ascii="Courier New" w:hAnsi="Courier New" w:cs="Courier New" w:hint="default"/>
+      </w:rPr>
+    </w:lvl>
+    <w:lvl w:ilvl="5" w:tplc="240A0005" w:tentative="1">
+      <w:start w:val="1"/>
+      <w:numFmt w:val="bullet"/>
+      <w:lvlText w:val=""/>
+      <w:lvlJc w:val="left"/>
+      <w:pPr>
+        <w:ind w:left="4320" w:hanging="360"/>
+      </w:pPr>
+      <w:rPr>
+        <w:rFonts w:ascii="Wingdings" w:hAnsi="Wingdings" w:hint="default"/>
+      </w:rPr>
+    </w:lvl>
+    <w:lvl w:ilvl="6" w:tplc="240A0001" w:tentative="1">
+      <w:start w:val="1"/>
+      <w:numFmt w:val="bullet"/>
+      <w:lvlText w:val=""/>
+      <w:lvlJc w:val="left"/>
+      <w:pPr>
+        <w:ind w:left="5040" w:hanging="360"/>
+      </w:pPr>
+      <w:rPr>
+        <w:rFonts w:ascii="Symbol" w:hAnsi="Symbol" w:hint="default"/>
+      </w:rPr>
+    </w:lvl>
+    <w:lvl w:ilvl="7" w:tplc="240A0003" w:tentative="1">
+      <w:start w:val="1"/>
+      <w:numFmt w:val="bullet"/>
+      <w:lvlText w:val="o"/>
+      <w:lvlJc w:val="left"/>
+      <w:pPr>
+        <w:ind w:left="5760" w:hanging="360"/>
+      </w:pPr>
+      <w:rPr>
+        <w:rFonts w:ascii="Courier New" w:hAnsi="Courier New" w:cs="Courier New" w:hint="default"/>
+      </w:rPr>
+    </w:lvl>
+    <w:lvl w:ilvl="8" w:tplc="240A0005" w:tentative="1">
+      <w:start w:val="1"/>
+      <w:numFmt w:val="bullet"/>
+      <w:lvlText w:val=""/>
+      <w:lvlJc w:val="left"/>
+      <w:pPr>
+        <w:ind w:left="6480" w:hanging="360"/>
+      </w:pPr>
+      <w:rPr>
+        <w:rFonts w:ascii="Wingdings" w:hAnsi="Wingdings" w:hint="default"/>
+      </w:rPr>
+    </w:lvl>
+  </w:abstractNum>
+  <w:abstractNum w:abstractNumId="2" w15:restartNumberingAfterBreak="0">
+    <w:nsid w:val="0D800F5A"/>
+    <w:multiLevelType w:val="hybridMultilevel"/>
+    <w:tmpl w:val="8D567FF8"/>
+    <w:lvl w:ilvl="0" w:tplc="240A0001">
+      <w:start w:val="1"/>
+      <w:numFmt w:val="bullet"/>
+      <w:lvlText w:val=""/>
+      <w:lvlJc w:val="left"/>
+      <w:pPr>
+        <w:ind w:left="720" w:hanging="360"/>
+      </w:pPr>
+      <w:rPr>
+        <w:rFonts w:ascii="Symbol" w:hAnsi="Symbol" w:hint="default"/>
+      </w:rPr>
+    </w:lvl>
+    <w:lvl w:ilvl="1" w:tplc="240A0003" w:tentative="1">
+      <w:start w:val="1"/>
+      <w:numFmt w:val="bullet"/>
+      <w:lvlText w:val="o"/>
+      <w:lvlJc w:val="left"/>
+      <w:pPr>
+        <w:ind w:left="1440" w:hanging="360"/>
+      </w:pPr>
+      <w:rPr>
+        <w:rFonts w:ascii="Courier New" w:hAnsi="Courier New" w:cs="Courier New" w:hint="default"/>
+      </w:rPr>
+    </w:lvl>
+    <w:lvl w:ilvl="2" w:tplc="240A0005" w:tentative="1">
+      <w:start w:val="1"/>
+      <w:numFmt w:val="bullet"/>
+      <w:lvlText w:val=""/>
+      <w:lvlJc w:val="left"/>
+      <w:pPr>
+        <w:ind w:left="2160" w:hanging="360"/>
+      </w:pPr>
+      <w:rPr>
+        <w:rFonts w:ascii="Wingdings" w:hAnsi="Wingdings" w:hint="default"/>
+      </w:rPr>
+    </w:lvl>
+    <w:lvl w:ilvl="3" w:tplc="240A0001" w:tentative="1">
+      <w:start w:val="1"/>
+      <w:numFmt w:val="bullet"/>
+      <w:lvlText w:val=""/>
+      <w:lvlJc w:val="left"/>
+      <w:pPr>
+        <w:ind w:left="2880" w:hanging="360"/>
+      </w:pPr>
+      <w:rPr>
+        <w:rFonts w:ascii="Symbol" w:hAnsi="Symbol" w:hint="default"/>
+      </w:rPr>
+    </w:lvl>
+    <w:lvl w:ilvl="4" w:tplc="240A0003" w:tentative="1">
+      <w:start w:val="1"/>
+      <w:numFmt w:val="bullet"/>
+      <w:lvlText w:val="o"/>
+      <w:lvlJc w:val="left"/>
+      <w:pPr>
+        <w:ind w:left="3600" w:hanging="360"/>
+      </w:pPr>
+      <w:rPr>
+        <w:rFonts w:ascii="Courier New" w:hAnsi="Courier New" w:cs="Courier New" w:hint="default"/>
+      </w:rPr>
+    </w:lvl>
+    <w:lvl w:ilvl="5" w:tplc="240A0005" w:tentative="1">
+      <w:start w:val="1"/>
+      <w:numFmt w:val="bullet"/>
+      <w:lvlText w:val=""/>
+      <w:lvlJc w:val="left"/>
+      <w:pPr>
+        <w:ind w:left="4320" w:hanging="360"/>
+      </w:pPr>
+      <w:rPr>
+        <w:rFonts w:ascii="Wingdings" w:hAnsi="Wingdings" w:hint="default"/>
+      </w:rPr>
+    </w:lvl>
+    <w:lvl w:ilvl="6" w:tplc="240A0001" w:tentative="1">
+      <w:start w:val="1"/>
+      <w:numFmt w:val="bullet"/>
+      <w:lvlText w:val=""/>
+      <w:lvlJc w:val="left"/>
+      <w:pPr>
+        <w:ind w:left="5040" w:hanging="360"/>
+      </w:pPr>
+      <w:rPr>
+        <w:rFonts w:ascii="Symbol" w:hAnsi="Symbol" w:hint="default"/>
+      </w:rPr>
+    </w:lvl>
+    <w:lvl w:ilvl="7" w:tplc="240A0003" w:tentative="1">
+      <w:start w:val="1"/>
+      <w:numFmt w:val="bullet"/>
+      <w:lvlText w:val="o"/>
+      <w:lvlJc w:val="left"/>
+      <w:pPr>
+        <w:ind w:left="5760" w:hanging="360"/>
+      </w:pPr>
+      <w:rPr>
+        <w:rFonts w:ascii="Courier New" w:hAnsi="Courier New" w:cs="Courier New" w:hint="default"/>
+      </w:rPr>
+    </w:lvl>
+    <w:lvl w:ilvl="8" w:tplc="240A0005" w:tentative="1">
+      <w:start w:val="1"/>
+      <w:numFmt w:val="bullet"/>
+      <w:lvlText w:val=""/>
+      <w:lvlJc w:val="left"/>
+      <w:pPr>
+        <w:ind w:left="6480" w:hanging="360"/>
+      </w:pPr>
+      <w:rPr>
+        <w:rFonts w:ascii="Wingdings" w:hAnsi="Wingdings" w:hint="default"/>
+      </w:rPr>
+    </w:lvl>
+  </w:abstractNum>
+  <w:abstractNum w:abstractNumId="3" w15:restartNumberingAfterBreak="0">
     <w:nsid w:val="184F40D2"/>
     <w:multiLevelType w:val="hybridMultilevel"/>
     <w:tmpl w:val="860879EE"/>
@@ -8718,14 +10479,484 @@
       </w:rPr>
     </w:lvl>
   </w:abstractNum>
+  <w:abstractNum w:abstractNumId="4" w15:restartNumberingAfterBreak="0">
+    <w:nsid w:val="20453290"/>
+    <w:multiLevelType w:val="hybridMultilevel"/>
+    <w:tmpl w:val="EB4436DE"/>
+    <w:lvl w:ilvl="0" w:tplc="377A8D42">
+      <w:numFmt w:val="bullet"/>
+      <w:lvlText w:val="-"/>
+      <w:lvlJc w:val="left"/>
+      <w:pPr>
+        <w:ind w:left="720" w:hanging="360"/>
+      </w:pPr>
+      <w:rPr>
+        <w:rFonts w:ascii="Arial" w:eastAsiaTheme="minorHAnsi" w:hAnsi="Arial" w:cs="Arial" w:hint="default"/>
+      </w:rPr>
+    </w:lvl>
+    <w:lvl w:ilvl="1" w:tplc="240A0003" w:tentative="1">
+      <w:start w:val="1"/>
+      <w:numFmt w:val="bullet"/>
+      <w:lvlText w:val="o"/>
+      <w:lvlJc w:val="left"/>
+      <w:pPr>
+        <w:ind w:left="1440" w:hanging="360"/>
+      </w:pPr>
+      <w:rPr>
+        <w:rFonts w:ascii="Courier New" w:hAnsi="Courier New" w:cs="Courier New" w:hint="default"/>
+      </w:rPr>
+    </w:lvl>
+    <w:lvl w:ilvl="2" w:tplc="240A0005" w:tentative="1">
+      <w:start w:val="1"/>
+      <w:numFmt w:val="bullet"/>
+      <w:lvlText w:val=""/>
+      <w:lvlJc w:val="left"/>
+      <w:pPr>
+        <w:ind w:left="2160" w:hanging="360"/>
+      </w:pPr>
+      <w:rPr>
+        <w:rFonts w:ascii="Wingdings" w:hAnsi="Wingdings" w:hint="default"/>
+      </w:rPr>
+    </w:lvl>
+    <w:lvl w:ilvl="3" w:tplc="240A0001" w:tentative="1">
+      <w:start w:val="1"/>
+      <w:numFmt w:val="bullet"/>
+      <w:lvlText w:val=""/>
+      <w:lvlJc w:val="left"/>
+      <w:pPr>
+        <w:ind w:left="2880" w:hanging="360"/>
+      </w:pPr>
+      <w:rPr>
+        <w:rFonts w:ascii="Symbol" w:hAnsi="Symbol" w:hint="default"/>
+      </w:rPr>
+    </w:lvl>
+    <w:lvl w:ilvl="4" w:tplc="240A0003" w:tentative="1">
+      <w:start w:val="1"/>
+      <w:numFmt w:val="bullet"/>
+      <w:lvlText w:val="o"/>
+      <w:lvlJc w:val="left"/>
+      <w:pPr>
+        <w:ind w:left="3600" w:hanging="360"/>
+      </w:pPr>
+      <w:rPr>
+        <w:rFonts w:ascii="Courier New" w:hAnsi="Courier New" w:cs="Courier New" w:hint="default"/>
+      </w:rPr>
+    </w:lvl>
+    <w:lvl w:ilvl="5" w:tplc="240A0005" w:tentative="1">
+      <w:start w:val="1"/>
+      <w:numFmt w:val="bullet"/>
+      <w:lvlText w:val=""/>
+      <w:lvlJc w:val="left"/>
+      <w:pPr>
+        <w:ind w:left="4320" w:hanging="360"/>
+      </w:pPr>
+      <w:rPr>
+        <w:rFonts w:ascii="Wingdings" w:hAnsi="Wingdings" w:hint="default"/>
+      </w:rPr>
+    </w:lvl>
+    <w:lvl w:ilvl="6" w:tplc="240A0001" w:tentative="1">
+      <w:start w:val="1"/>
+      <w:numFmt w:val="bullet"/>
+      <w:lvlText w:val=""/>
+      <w:lvlJc w:val="left"/>
+      <w:pPr>
+        <w:ind w:left="5040" w:hanging="360"/>
+      </w:pPr>
+      <w:rPr>
+        <w:rFonts w:ascii="Symbol" w:hAnsi="Symbol" w:hint="default"/>
+      </w:rPr>
+    </w:lvl>
+    <w:lvl w:ilvl="7" w:tplc="240A0003" w:tentative="1">
+      <w:start w:val="1"/>
+      <w:numFmt w:val="bullet"/>
+      <w:lvlText w:val="o"/>
+      <w:lvlJc w:val="left"/>
+      <w:pPr>
+        <w:ind w:left="5760" w:hanging="360"/>
+      </w:pPr>
+      <w:rPr>
+        <w:rFonts w:ascii="Courier New" w:hAnsi="Courier New" w:cs="Courier New" w:hint="default"/>
+      </w:rPr>
+    </w:lvl>
+    <w:lvl w:ilvl="8" w:tplc="240A0005" w:tentative="1">
+      <w:start w:val="1"/>
+      <w:numFmt w:val="bullet"/>
+      <w:lvlText w:val=""/>
+      <w:lvlJc w:val="left"/>
+      <w:pPr>
+        <w:ind w:left="6480" w:hanging="360"/>
+      </w:pPr>
+      <w:rPr>
+        <w:rFonts w:ascii="Wingdings" w:hAnsi="Wingdings" w:hint="default"/>
+      </w:rPr>
+    </w:lvl>
+  </w:abstractNum>
+  <w:abstractNum w:abstractNumId="5" w15:restartNumberingAfterBreak="0">
+    <w:nsid w:val="347658B1"/>
+    <w:multiLevelType w:val="hybridMultilevel"/>
+    <w:tmpl w:val="9752B6FE"/>
+    <w:lvl w:ilvl="0" w:tplc="377A8D42">
+      <w:numFmt w:val="bullet"/>
+      <w:lvlText w:val="-"/>
+      <w:lvlJc w:val="left"/>
+      <w:pPr>
+        <w:ind w:left="1440" w:hanging="360"/>
+      </w:pPr>
+      <w:rPr>
+        <w:rFonts w:ascii="Arial" w:eastAsiaTheme="minorHAnsi" w:hAnsi="Arial" w:cs="Arial" w:hint="default"/>
+      </w:rPr>
+    </w:lvl>
+    <w:lvl w:ilvl="1" w:tplc="240A0003" w:tentative="1">
+      <w:start w:val="1"/>
+      <w:numFmt w:val="bullet"/>
+      <w:lvlText w:val="o"/>
+      <w:lvlJc w:val="left"/>
+      <w:pPr>
+        <w:ind w:left="2160" w:hanging="360"/>
+      </w:pPr>
+      <w:rPr>
+        <w:rFonts w:ascii="Courier New" w:hAnsi="Courier New" w:cs="Courier New" w:hint="default"/>
+      </w:rPr>
+    </w:lvl>
+    <w:lvl w:ilvl="2" w:tplc="240A0005" w:tentative="1">
+      <w:start w:val="1"/>
+      <w:numFmt w:val="bullet"/>
+      <w:lvlText w:val=""/>
+      <w:lvlJc w:val="left"/>
+      <w:pPr>
+        <w:ind w:left="2880" w:hanging="360"/>
+      </w:pPr>
+      <w:rPr>
+        <w:rFonts w:ascii="Wingdings" w:hAnsi="Wingdings" w:hint="default"/>
+      </w:rPr>
+    </w:lvl>
+    <w:lvl w:ilvl="3" w:tplc="240A0001" w:tentative="1">
+      <w:start w:val="1"/>
+      <w:numFmt w:val="bullet"/>
+      <w:lvlText w:val=""/>
+      <w:lvlJc w:val="left"/>
+      <w:pPr>
+        <w:ind w:left="3600" w:hanging="360"/>
+      </w:pPr>
+      <w:rPr>
+        <w:rFonts w:ascii="Symbol" w:hAnsi="Symbol" w:hint="default"/>
+      </w:rPr>
+    </w:lvl>
+    <w:lvl w:ilvl="4" w:tplc="240A0003" w:tentative="1">
+      <w:start w:val="1"/>
+      <w:numFmt w:val="bullet"/>
+      <w:lvlText w:val="o"/>
+      <w:lvlJc w:val="left"/>
+      <w:pPr>
+        <w:ind w:left="4320" w:hanging="360"/>
+      </w:pPr>
+      <w:rPr>
+        <w:rFonts w:ascii="Courier New" w:hAnsi="Courier New" w:cs="Courier New" w:hint="default"/>
+      </w:rPr>
+    </w:lvl>
+    <w:lvl w:ilvl="5" w:tplc="240A0005" w:tentative="1">
+      <w:start w:val="1"/>
+      <w:numFmt w:val="bullet"/>
+      <w:lvlText w:val=""/>
+      <w:lvlJc w:val="left"/>
+      <w:pPr>
+        <w:ind w:left="5040" w:hanging="360"/>
+      </w:pPr>
+      <w:rPr>
+        <w:rFonts w:ascii="Wingdings" w:hAnsi="Wingdings" w:hint="default"/>
+      </w:rPr>
+    </w:lvl>
+    <w:lvl w:ilvl="6" w:tplc="240A0001" w:tentative="1">
+      <w:start w:val="1"/>
+      <w:numFmt w:val="bullet"/>
+      <w:lvlText w:val=""/>
+      <w:lvlJc w:val="left"/>
+      <w:pPr>
+        <w:ind w:left="5760" w:hanging="360"/>
+      </w:pPr>
+      <w:rPr>
+        <w:rFonts w:ascii="Symbol" w:hAnsi="Symbol" w:hint="default"/>
+      </w:rPr>
+    </w:lvl>
+    <w:lvl w:ilvl="7" w:tplc="240A0003" w:tentative="1">
+      <w:start w:val="1"/>
+      <w:numFmt w:val="bullet"/>
+      <w:lvlText w:val="o"/>
+      <w:lvlJc w:val="left"/>
+      <w:pPr>
+        <w:ind w:left="6480" w:hanging="360"/>
+      </w:pPr>
+      <w:rPr>
+        <w:rFonts w:ascii="Courier New" w:hAnsi="Courier New" w:cs="Courier New" w:hint="default"/>
+      </w:rPr>
+    </w:lvl>
+    <w:lvl w:ilvl="8" w:tplc="240A0005" w:tentative="1">
+      <w:start w:val="1"/>
+      <w:numFmt w:val="bullet"/>
+      <w:lvlText w:val=""/>
+      <w:lvlJc w:val="left"/>
+      <w:pPr>
+        <w:ind w:left="7200" w:hanging="360"/>
+      </w:pPr>
+      <w:rPr>
+        <w:rFonts w:ascii="Wingdings" w:hAnsi="Wingdings" w:hint="default"/>
+      </w:rPr>
+    </w:lvl>
+  </w:abstractNum>
+  <w:abstractNum w:abstractNumId="6" w15:restartNumberingAfterBreak="0">
+    <w:nsid w:val="3C6A7A20"/>
+    <w:multiLevelType w:val="hybridMultilevel"/>
+    <w:tmpl w:val="CDF247CA"/>
+    <w:lvl w:ilvl="0" w:tplc="240A0001">
+      <w:start w:val="1"/>
+      <w:numFmt w:val="bullet"/>
+      <w:lvlText w:val=""/>
+      <w:lvlJc w:val="left"/>
+      <w:pPr>
+        <w:ind w:left="1440" w:hanging="360"/>
+      </w:pPr>
+      <w:rPr>
+        <w:rFonts w:ascii="Symbol" w:hAnsi="Symbol" w:hint="default"/>
+      </w:rPr>
+    </w:lvl>
+    <w:lvl w:ilvl="1" w:tplc="240A0003" w:tentative="1">
+      <w:start w:val="1"/>
+      <w:numFmt w:val="bullet"/>
+      <w:lvlText w:val="o"/>
+      <w:lvlJc w:val="left"/>
+      <w:pPr>
+        <w:ind w:left="2160" w:hanging="360"/>
+      </w:pPr>
+      <w:rPr>
+        <w:rFonts w:ascii="Courier New" w:hAnsi="Courier New" w:cs="Courier New" w:hint="default"/>
+      </w:rPr>
+    </w:lvl>
+    <w:lvl w:ilvl="2" w:tplc="240A0005" w:tentative="1">
+      <w:start w:val="1"/>
+      <w:numFmt w:val="bullet"/>
+      <w:lvlText w:val=""/>
+      <w:lvlJc w:val="left"/>
+      <w:pPr>
+        <w:ind w:left="2880" w:hanging="360"/>
+      </w:pPr>
+      <w:rPr>
+        <w:rFonts w:ascii="Wingdings" w:hAnsi="Wingdings" w:hint="default"/>
+      </w:rPr>
+    </w:lvl>
+    <w:lvl w:ilvl="3" w:tplc="240A0001" w:tentative="1">
+      <w:start w:val="1"/>
+      <w:numFmt w:val="bullet"/>
+      <w:lvlText w:val=""/>
+      <w:lvlJc w:val="left"/>
+      <w:pPr>
+        <w:ind w:left="3600" w:hanging="360"/>
+      </w:pPr>
+      <w:rPr>
+        <w:rFonts w:ascii="Symbol" w:hAnsi="Symbol" w:hint="default"/>
+      </w:rPr>
+    </w:lvl>
+    <w:lvl w:ilvl="4" w:tplc="240A0003" w:tentative="1">
+      <w:start w:val="1"/>
+      <w:numFmt w:val="bullet"/>
+      <w:lvlText w:val="o"/>
+      <w:lvlJc w:val="left"/>
+      <w:pPr>
+        <w:ind w:left="4320" w:hanging="360"/>
+      </w:pPr>
+      <w:rPr>
+        <w:rFonts w:ascii="Courier New" w:hAnsi="Courier New" w:cs="Courier New" w:hint="default"/>
+      </w:rPr>
+    </w:lvl>
+    <w:lvl w:ilvl="5" w:tplc="240A0005" w:tentative="1">
+      <w:start w:val="1"/>
+      <w:numFmt w:val="bullet"/>
+      <w:lvlText w:val=""/>
+      <w:lvlJc w:val="left"/>
+      <w:pPr>
+        <w:ind w:left="5040" w:hanging="360"/>
+      </w:pPr>
+      <w:rPr>
+        <w:rFonts w:ascii="Wingdings" w:hAnsi="Wingdings" w:hint="default"/>
+      </w:rPr>
+    </w:lvl>
+    <w:lvl w:ilvl="6" w:tplc="240A0001" w:tentative="1">
+      <w:start w:val="1"/>
+      <w:numFmt w:val="bullet"/>
+      <w:lvlText w:val=""/>
+      <w:lvlJc w:val="left"/>
+      <w:pPr>
+        <w:ind w:left="5760" w:hanging="360"/>
+      </w:pPr>
+      <w:rPr>
+        <w:rFonts w:ascii="Symbol" w:hAnsi="Symbol" w:hint="default"/>
+      </w:rPr>
+    </w:lvl>
+    <w:lvl w:ilvl="7" w:tplc="240A0003" w:tentative="1">
+      <w:start w:val="1"/>
+      <w:numFmt w:val="bullet"/>
+      <w:lvlText w:val="o"/>
+      <w:lvlJc w:val="left"/>
+      <w:pPr>
+        <w:ind w:left="6480" w:hanging="360"/>
+      </w:pPr>
+      <w:rPr>
+        <w:rFonts w:ascii="Courier New" w:hAnsi="Courier New" w:cs="Courier New" w:hint="default"/>
+      </w:rPr>
+    </w:lvl>
+    <w:lvl w:ilvl="8" w:tplc="240A0005" w:tentative="1">
+      <w:start w:val="1"/>
+      <w:numFmt w:val="bullet"/>
+      <w:lvlText w:val=""/>
+      <w:lvlJc w:val="left"/>
+      <w:pPr>
+        <w:ind w:left="7200" w:hanging="360"/>
+      </w:pPr>
+      <w:rPr>
+        <w:rFonts w:ascii="Wingdings" w:hAnsi="Wingdings" w:hint="default"/>
+      </w:rPr>
+    </w:lvl>
+  </w:abstractNum>
+  <w:abstractNum w:abstractNumId="7" w15:restartNumberingAfterBreak="0">
+    <w:nsid w:val="68EB5A2A"/>
+    <w:multiLevelType w:val="hybridMultilevel"/>
+    <w:tmpl w:val="6EFAF2F6"/>
+    <w:lvl w:ilvl="0" w:tplc="377A8D42">
+      <w:numFmt w:val="bullet"/>
+      <w:lvlText w:val="-"/>
+      <w:lvlJc w:val="left"/>
+      <w:pPr>
+        <w:ind w:left="720" w:hanging="360"/>
+      </w:pPr>
+      <w:rPr>
+        <w:rFonts w:ascii="Arial" w:eastAsiaTheme="minorHAnsi" w:hAnsi="Arial" w:cs="Arial" w:hint="default"/>
+      </w:rPr>
+    </w:lvl>
+    <w:lvl w:ilvl="1" w:tplc="240A0003" w:tentative="1">
+      <w:start w:val="1"/>
+      <w:numFmt w:val="bullet"/>
+      <w:lvlText w:val="o"/>
+      <w:lvlJc w:val="left"/>
+      <w:pPr>
+        <w:ind w:left="1440" w:hanging="360"/>
+      </w:pPr>
+      <w:rPr>
+        <w:rFonts w:ascii="Courier New" w:hAnsi="Courier New" w:cs="Courier New" w:hint="default"/>
+      </w:rPr>
+    </w:lvl>
+    <w:lvl w:ilvl="2" w:tplc="240A0005" w:tentative="1">
+      <w:start w:val="1"/>
+      <w:numFmt w:val="bullet"/>
+      <w:lvlText w:val=""/>
+      <w:lvlJc w:val="left"/>
+      <w:pPr>
+        <w:ind w:left="2160" w:hanging="360"/>
+      </w:pPr>
+      <w:rPr>
+        <w:rFonts w:ascii="Wingdings" w:hAnsi="Wingdings" w:hint="default"/>
+      </w:rPr>
+    </w:lvl>
+    <w:lvl w:ilvl="3" w:tplc="240A0001" w:tentative="1">
+      <w:start w:val="1"/>
+      <w:numFmt w:val="bullet"/>
+      <w:lvlText w:val=""/>
+      <w:lvlJc w:val="left"/>
+      <w:pPr>
+        <w:ind w:left="2880" w:hanging="360"/>
+      </w:pPr>
+      <w:rPr>
+        <w:rFonts w:ascii="Symbol" w:hAnsi="Symbol" w:hint="default"/>
+      </w:rPr>
+    </w:lvl>
+    <w:lvl w:ilvl="4" w:tplc="240A0003" w:tentative="1">
+      <w:start w:val="1"/>
+      <w:numFmt w:val="bullet"/>
+      <w:lvlText w:val="o"/>
+      <w:lvlJc w:val="left"/>
+      <w:pPr>
+        <w:ind w:left="3600" w:hanging="360"/>
+      </w:pPr>
+      <w:rPr>
+        <w:rFonts w:ascii="Courier New" w:hAnsi="Courier New" w:cs="Courier New" w:hint="default"/>
+      </w:rPr>
+    </w:lvl>
+    <w:lvl w:ilvl="5" w:tplc="240A0005" w:tentative="1">
+      <w:start w:val="1"/>
+      <w:numFmt w:val="bullet"/>
+      <w:lvlText w:val=""/>
+      <w:lvlJc w:val="left"/>
+      <w:pPr>
+        <w:ind w:left="4320" w:hanging="360"/>
+      </w:pPr>
+      <w:rPr>
+        <w:rFonts w:ascii="Wingdings" w:hAnsi="Wingdings" w:hint="default"/>
+      </w:rPr>
+    </w:lvl>
+    <w:lvl w:ilvl="6" w:tplc="240A0001" w:tentative="1">
+      <w:start w:val="1"/>
+      <w:numFmt w:val="bullet"/>
+      <w:lvlText w:val=""/>
+      <w:lvlJc w:val="left"/>
+      <w:pPr>
+        <w:ind w:left="5040" w:hanging="360"/>
+      </w:pPr>
+      <w:rPr>
+        <w:rFonts w:ascii="Symbol" w:hAnsi="Symbol" w:hint="default"/>
+      </w:rPr>
+    </w:lvl>
+    <w:lvl w:ilvl="7" w:tplc="240A0003" w:tentative="1">
+      <w:start w:val="1"/>
+      <w:numFmt w:val="bullet"/>
+      <w:lvlText w:val="o"/>
+      <w:lvlJc w:val="left"/>
+      <w:pPr>
+        <w:ind w:left="5760" w:hanging="360"/>
+      </w:pPr>
+      <w:rPr>
+        <w:rFonts w:ascii="Courier New" w:hAnsi="Courier New" w:cs="Courier New" w:hint="default"/>
+      </w:rPr>
+    </w:lvl>
+    <w:lvl w:ilvl="8" w:tplc="240A0005" w:tentative="1">
+      <w:start w:val="1"/>
+      <w:numFmt w:val="bullet"/>
+      <w:lvlText w:val=""/>
+      <w:lvlJc w:val="left"/>
+      <w:pPr>
+        <w:ind w:left="6480" w:hanging="360"/>
+      </w:pPr>
+      <w:rPr>
+        <w:rFonts w:ascii="Wingdings" w:hAnsi="Wingdings" w:hint="default"/>
+      </w:rPr>
+    </w:lvl>
+  </w:abstractNum>
   <w:num w:numId="1">
+    <w:abstractNumId w:val="3"/>
+  </w:num>
+  <w:num w:numId="2">
     <w:abstractNumId w:val="0"/>
+  </w:num>
+  <w:num w:numId="3">
+    <w:abstractNumId w:val="5"/>
+  </w:num>
+  <w:num w:numId="4">
+    <w:abstractNumId w:val="7"/>
+  </w:num>
+  <w:num w:numId="5">
+    <w:abstractNumId w:val="2"/>
+  </w:num>
+  <w:num w:numId="6">
+    <w:abstractNumId w:val="4"/>
+  </w:num>
+  <w:num w:numId="7">
+    <w:abstractNumId w:val="6"/>
+  </w:num>
+  <w:num w:numId="8">
+    <w:abstractNumId w:val="1"/>
   </w:num>
 </w:numbering>
 </file>
 
 <file path=word/styles.xml><?xml version="1.0" encoding="utf-8"?>
-<w:styles xmlns:mc="http://schemas.openxmlformats.org/markup-compatibility/2006" xmlns:r="http://schemas.openxmlformats.org/officeDocument/2006/relationships" xmlns:w="http://schemas.openxmlformats.org/wordprocessingml/2006/main" xmlns:w14="http://schemas.microsoft.com/office/word/2010/wordml" xmlns:w15="http://schemas.microsoft.com/office/word/2012/wordml" xmlns:w16se="http://schemas.microsoft.com/office/word/2015/wordml/symex" mc:Ignorable="w14 w15 w16se">
+<w:styles xmlns:mc="http://schemas.openxmlformats.org/markup-compatibility/2006" xmlns:r="http://schemas.openxmlformats.org/officeDocument/2006/relationships" xmlns:w="http://schemas.openxmlformats.org/wordprocessingml/2006/main" xmlns:w14="http://schemas.microsoft.com/office/word/2010/wordml" xmlns:w15="http://schemas.microsoft.com/office/word/2012/wordml" xmlns:w16cid="http://schemas.microsoft.com/office/word/2016/wordml/cid" xmlns:w16se="http://schemas.microsoft.com/office/word/2015/wordml/symex" mc:Ignorable="w14 w15 w16se w16cid">
   <w:docDefaults>
     <w:rPrDefault>
       <w:rPr>
@@ -8741,7 +10972,7 @@
       </w:pPr>
     </w:pPrDefault>
   </w:docDefaults>
-  <w:latentStyles w:defLockedState="0" w:defUIPriority="99" w:defSemiHidden="0" w:defUnhideWhenUsed="0" w:defQFormat="0" w:count="371">
+  <w:latentStyles w:defLockedState="0" w:defUIPriority="99" w:defSemiHidden="0" w:defUnhideWhenUsed="0" w:defQFormat="0" w:count="375">
     <w:lsdException w:name="Normal" w:uiPriority="0" w:qFormat="1"/>
     <w:lsdException w:name="heading 1" w:uiPriority="9" w:qFormat="1"/>
     <w:lsdException w:name="heading 2" w:semiHidden="1" w:uiPriority="9" w:unhideWhenUsed="1" w:qFormat="1"/>
@@ -9113,6 +11344,10 @@
     <w:lsdException w:name="List Table 5 Dark Accent 6" w:uiPriority="50"/>
     <w:lsdException w:name="List Table 6 Colorful Accent 6" w:uiPriority="51"/>
     <w:lsdException w:name="List Table 7 Colorful Accent 6" w:uiPriority="52"/>
+    <w:lsdException w:name="Mention" w:semiHidden="1" w:unhideWhenUsed="1"/>
+    <w:lsdException w:name="Smart Hyperlink" w:semiHidden="1" w:unhideWhenUsed="1"/>
+    <w:lsdException w:name="Hashtag" w:semiHidden="1" w:unhideWhenUsed="1"/>
+    <w:lsdException w:name="Unresolved Mention" w:semiHidden="1" w:unhideWhenUsed="1"/>
   </w:latentStyles>
   <w:style w:type="paragraph" w:default="1" w:styleId="Normal">
     <w:name w:val="Normal"/>
@@ -9124,6 +11359,7 @@
   <w:style w:type="character" w:default="1" w:styleId="Fuentedeprrafopredeter">
     <w:name w:val="Default Paragraph Font"/>
     <w:uiPriority w:val="1"/>
+    <w:semiHidden/>
     <w:unhideWhenUsed/>
   </w:style>
   <w:style w:type="table" w:default="1" w:styleId="Tablanormal">
@@ -9277,6 +11513,25 @@
     <w:rPr>
       <w:color w:val="808080"/>
     </w:rPr>
+  </w:style>
+  <w:style w:type="table" w:styleId="Tablaconcuadrcula">
+    <w:name w:val="Table Grid"/>
+    <w:basedOn w:val="Tablanormal"/>
+    <w:uiPriority w:val="39"/>
+    <w:rsid w:val="00207244"/>
+    <w:pPr>
+      <w:spacing w:after="0" w:line="240" w:lineRule="auto"/>
+    </w:pPr>
+    <w:tblPr>
+      <w:tblBorders>
+        <w:top w:val="single" w:sz="4" w:space="0" w:color="auto"/>
+        <w:left w:val="single" w:sz="4" w:space="0" w:color="auto"/>
+        <w:bottom w:val="single" w:sz="4" w:space="0" w:color="auto"/>
+        <w:right w:val="single" w:sz="4" w:space="0" w:color="auto"/>
+        <w:insideH w:val="single" w:sz="4" w:space="0" w:color="auto"/>
+        <w:insideV w:val="single" w:sz="4" w:space="0" w:color="auto"/>
+      </w:tblBorders>
+    </w:tblPr>
   </w:style>
 </w:styles>
 </file>

</xml_diff>